<commit_message>
Inclusão de solicitação de mudança
Foi realizado a inclusão de duas solicitações de mudança.
</commit_message>
<xml_diff>
--- a/PT-Solicitacao_de_Mudanca/Solicitacao_De_Mudanca.docx
+++ b/PT-Solicitacao_de_Mudanca/Solicitacao_De_Mudanca.docx
@@ -217,6 +217,9 @@
             <w:pPr>
               <w:jc w:val="center"/>
             </w:pPr>
+            <w:r>
+              <w:t>1.1</w:t>
+            </w:r>
           </w:p>
         </w:tc>
         <w:tc>
@@ -228,6 +231,9 @@
             <w:pPr>
               <w:jc w:val="center"/>
             </w:pPr>
+            <w:r>
+              <w:t>03/06/2015</w:t>
+            </w:r>
           </w:p>
         </w:tc>
         <w:tc>
@@ -235,15 +241,30 @@
             <w:tcW w:w="2131" w:type="dxa"/>
             <w:vAlign w:val="center"/>
           </w:tcPr>
-          <w:p/>
+          <w:p>
+            <w:proofErr w:type="spellStart"/>
+            <w:r>
+              <w:t>Fabiene</w:t>
+            </w:r>
+            <w:proofErr w:type="spellEnd"/>
+            <w:r>
+              <w:t xml:space="preserve"> Souza</w:t>
+            </w:r>
+          </w:p>
         </w:tc>
         <w:tc>
           <w:tcPr>
             <w:tcW w:w="4389" w:type="dxa"/>
             <w:vAlign w:val="center"/>
           </w:tcPr>
-          <w:p/>
-        </w:tc>
+          <w:p>
+            <w:r>
+              <w:t>Inclusão de solicitação de mudança</w:t>
+            </w:r>
+          </w:p>
+        </w:tc>
+        <w:bookmarkStart w:id="0" w:name="_GoBack"/>
+        <w:bookmarkEnd w:id="0"/>
       </w:tr>
     </w:tbl>
     <w:p/>
@@ -253,13 +274,8 @@
         <w:pStyle w:val="Ttulo3"/>
       </w:pPr>
       <w:r>
-        <w:t>1 - Solicitação</w:t>
-      </w:r>
-      <w:proofErr w:type="gramStart"/>
-      <w:r>
-        <w:t xml:space="preserve">  </w:t>
-      </w:r>
-      <w:proofErr w:type="gramEnd"/>
+        <w:t xml:space="preserve">1 - Solicitação </w:t>
+      </w:r>
       <w:r>
         <w:t>de Mudança</w:t>
       </w:r>
@@ -408,16 +424,36 @@
           <w:rFonts w:ascii="Arial" w:hAnsi="Arial" w:cs="Arial"/>
           <w:lang w:val="pt-BR"/>
         </w:rPr>
-        <w:t>a aba de DIGITE SEU NOME, se o usuário deixar campo em branco e pressiona</w:t>
+        <w:t>no campo</w:t>
       </w:r>
       <w:r>
         <w:rPr>
           <w:rFonts w:ascii="Arial" w:hAnsi="Arial" w:cs="Arial"/>
           <w:lang w:val="pt-BR"/>
         </w:rPr>
+        <w:t xml:space="preserve"> </w:t>
+      </w:r>
+      <w:r>
+        <w:rPr>
+          <w:rFonts w:ascii="Arial" w:hAnsi="Arial" w:cs="Arial"/>
+          <w:lang w:val="pt-BR"/>
+        </w:rPr>
+        <w:t>“digite seu nome”</w:t>
+      </w:r>
+      <w:r>
+        <w:rPr>
+          <w:rFonts w:ascii="Arial" w:hAnsi="Arial" w:cs="Arial"/>
+          <w:lang w:val="pt-BR"/>
+        </w:rPr>
+        <w:t>, se o usuário deixar campo em branco e pressiona</w:t>
+      </w:r>
+      <w:r>
+        <w:rPr>
+          <w:rFonts w:ascii="Arial" w:hAnsi="Arial" w:cs="Arial"/>
+          <w:lang w:val="pt-BR"/>
+        </w:rPr>
         <w:t>r</w:t>
       </w:r>
-      <w:proofErr w:type="gramStart"/>
       <w:r>
         <w:rPr>
           <w:rFonts w:ascii="Arial" w:hAnsi="Arial" w:cs="Arial"/>
@@ -430,10 +466,9 @@
           <w:rFonts w:ascii="Arial" w:hAnsi="Arial" w:cs="Arial"/>
           <w:lang w:val="pt-BR"/>
         </w:rPr>
-        <w:t xml:space="preserve"> </w:t>
+        <w:t>“</w:t>
       </w:r>
       <w:proofErr w:type="spellStart"/>
-      <w:proofErr w:type="gramEnd"/>
       <w:r>
         <w:rPr>
           <w:rFonts w:ascii="Arial" w:hAnsi="Arial" w:cs="Arial"/>
@@ -447,7 +482,7 @@
           <w:rFonts w:ascii="Arial" w:hAnsi="Arial" w:cs="Arial"/>
           <w:lang w:val="pt-BR"/>
         </w:rPr>
-        <w:t xml:space="preserve"> </w:t>
+        <w:t>”</w:t>
       </w:r>
       <w:r>
         <w:rPr>
@@ -461,13 +496,27 @@
           <w:rFonts w:ascii="Arial" w:hAnsi="Arial" w:cs="Arial"/>
           <w:lang w:val="pt-BR"/>
         </w:rPr>
-        <w:t>a aba digite sua IDADE</w:t>
+        <w:t>o campo</w:t>
       </w:r>
       <w:r>
         <w:rPr>
           <w:rFonts w:ascii="Arial" w:hAnsi="Arial" w:cs="Arial"/>
           <w:lang w:val="pt-BR"/>
         </w:rPr>
+        <w:t xml:space="preserve"> digite sua </w:t>
+      </w:r>
+      <w:r>
+        <w:rPr>
+          <w:rFonts w:ascii="Arial" w:hAnsi="Arial" w:cs="Arial"/>
+          <w:lang w:val="pt-BR"/>
+        </w:rPr>
+        <w:t>“idade”</w:t>
+      </w:r>
+      <w:r>
+        <w:rPr>
+          <w:rFonts w:ascii="Arial" w:hAnsi="Arial" w:cs="Arial"/>
+          <w:lang w:val="pt-BR"/>
+        </w:rPr>
         <w:t>.</w:t>
       </w:r>
     </w:p>
@@ -504,17 +553,15 @@
           <w:rFonts w:ascii="Arial" w:hAnsi="Arial"/>
           <w:lang w:val="pt-BR"/>
         </w:rPr>
-        <w:t>Caso o erro permaneça, banco de dados terá grande erro em sua estrutura, cadastrando</w:t>
-      </w:r>
-      <w:proofErr w:type="gramStart"/>
+        <w:t>Caso o erro permaneça, banco de dados terá grande erro</w:t>
+      </w:r>
       <w:r>
         <w:rPr>
           <w:rFonts w:ascii="Arial" w:hAnsi="Arial"/>
           <w:lang w:val="pt-BR"/>
         </w:rPr>
-        <w:t xml:space="preserve">  </w:t>
-      </w:r>
-      <w:proofErr w:type="gramEnd"/>
+        <w:t xml:space="preserve"> em sua estrutura, cadastrando </w:t>
+      </w:r>
       <w:r>
         <w:rPr>
           <w:rFonts w:ascii="Arial" w:hAnsi="Arial"/>
@@ -855,16 +902,13 @@
       <w:pPr>
         <w:pStyle w:val="Ttulo3"/>
       </w:pPr>
+      <w:proofErr w:type="gramStart"/>
       <w:r>
         <w:t>2 - Solicitação</w:t>
       </w:r>
-      <w:proofErr w:type="gramStart"/>
-      <w:r>
-        <w:t xml:space="preserve">  </w:t>
-      </w:r>
       <w:proofErr w:type="gramEnd"/>
       <w:r>
-        <w:t>de Mudança</w:t>
+        <w:t xml:space="preserve"> de Mudança</w:t>
       </w:r>
     </w:p>
     <w:tbl>
@@ -990,6 +1034,11 @@
       <w:pPr>
         <w:pStyle w:val="Ttulo3"/>
       </w:pPr>
+    </w:p>
+    <w:p>
+      <w:pPr>
+        <w:pStyle w:val="Ttulo3"/>
+      </w:pPr>
       <w:proofErr w:type="gramStart"/>
       <w:r>
         <w:t>2</w:t>
@@ -1029,7 +1078,7 @@
           <w:rFonts w:ascii="Arial" w:hAnsi="Arial" w:cs="Arial"/>
           <w:lang w:val="pt-BR"/>
         </w:rPr>
-        <w:t>a aba IDADE</w:t>
+        <w:t>o campo “idade”</w:t>
       </w:r>
       <w:r>
         <w:rPr>
@@ -1067,6 +1116,7 @@
         <w:pStyle w:val="Ttulo3"/>
       </w:pPr>
       <w:r>
+        <w:lastRenderedPageBreak/>
         <w:t>2</w:t>
       </w:r>
       <w:r>
@@ -1086,31 +1136,35 @@
           <w:rFonts w:ascii="Arial" w:hAnsi="Arial"/>
           <w:lang w:val="pt-BR"/>
         </w:rPr>
-        <w:t xml:space="preserve">Se esse erro não for corrigido funcionário poderá cadastrar qualquer </w:t>
-      </w:r>
-      <w:proofErr w:type="gramStart"/>
+        <w:t xml:space="preserve">Se esse erro não for corrigido funcionário </w:t>
+      </w:r>
       <w:r>
         <w:rPr>
           <w:rFonts w:ascii="Arial" w:hAnsi="Arial"/>
           <w:lang w:val="pt-BR"/>
         </w:rPr>
-        <w:t>idade ,</w:t>
-      </w:r>
-      <w:proofErr w:type="gramEnd"/>
+        <w:t>poderá cadastrar qualquer idade</w:t>
+      </w:r>
       <w:r>
         <w:rPr>
           <w:rFonts w:ascii="Arial" w:hAnsi="Arial"/>
           <w:lang w:val="pt-BR"/>
         </w:rPr>
-        <w:t xml:space="preserve"> e se for detectado que funcionário é menor de idade , a empresa poderá pagar e </w:t>
+        <w:t>, e se for detectado q</w:t>
       </w:r>
       <w:r>
         <w:rPr>
           <w:rFonts w:ascii="Arial" w:hAnsi="Arial"/>
           <w:lang w:val="pt-BR"/>
         </w:rPr>
-        <w:lastRenderedPageBreak/>
-        <w:t>sofrer um processor, além de acarretar erro no cadastro do funcionário no banco de dados</w:t>
+        <w:t>ue funcionário é menor de idade</w:t>
+      </w:r>
+      <w:r>
+        <w:rPr>
+          <w:rFonts w:ascii="Arial" w:hAnsi="Arial"/>
+          <w:lang w:val="pt-BR"/>
+        </w:rPr>
+        <w:t>, a empresa poderá pagar e sofrer um processor, além de acarretar erro no cadastro do funcionário no banco de dados</w:t>
       </w:r>
       <w:r>
         <w:rPr>
@@ -1450,7 +1504,13 @@
               <w:rPr>
                 <w:szCs w:val="20"/>
               </w:rPr>
-              <w:t xml:space="preserve"> da </w:t>
+              <w:t xml:space="preserve"> de</w:t>
+            </w:r>
+            <w:r>
+              <w:rPr>
+                <w:szCs w:val="20"/>
+              </w:rPr>
+              <w:t xml:space="preserve"> </w:t>
             </w:r>
             <w:proofErr w:type="gramStart"/>
             <w:r>
@@ -1460,6 +1520,12 @@
               <w:t>implementação</w:t>
             </w:r>
             <w:proofErr w:type="gramEnd"/>
+            <w:r>
+              <w:rPr>
+                <w:szCs w:val="20"/>
+              </w:rPr>
+              <w:t>.</w:t>
+            </w:r>
           </w:p>
         </w:tc>
       </w:tr>
@@ -1526,6 +1592,14 @@
             <w:pPr>
               <w:jc w:val="center"/>
             </w:pPr>
+            <w:proofErr w:type="spellStart"/>
+            <w:r>
+              <w:t>Fabiene</w:t>
+            </w:r>
+            <w:proofErr w:type="spellEnd"/>
+            <w:r>
+              <w:t xml:space="preserve"> Souza</w:t>
+            </w:r>
           </w:p>
         </w:tc>
         <w:tc>
@@ -1590,6 +1664,11 @@
             <w:pPr>
               <w:jc w:val="center"/>
             </w:pPr>
+            <w:proofErr w:type="gramStart"/>
+            <w:r>
+              <w:t>1</w:t>
+            </w:r>
+            <w:proofErr w:type="gramEnd"/>
           </w:p>
         </w:tc>
       </w:tr>
@@ -1598,6 +1677,11 @@
       <w:pPr>
         <w:pStyle w:val="Ttulo3"/>
       </w:pPr>
+    </w:p>
+    <w:p>
+      <w:pPr>
+        <w:pStyle w:val="Ttulo3"/>
+      </w:pPr>
       <w:proofErr w:type="gramStart"/>
       <w:r>
         <w:t>3.1 - Descrição</w:t>
@@ -1607,6 +1691,7 @@
         <w:t xml:space="preserve"> sumária</w:t>
       </w:r>
     </w:p>
+    <w:p/>
     <w:p>
       <w:pPr>
         <w:pStyle w:val="TableText"/>
@@ -1620,7 +1705,14 @@
           <w:rFonts w:ascii="Arial" w:hAnsi="Arial" w:cs="Arial"/>
           <w:lang w:val="pt-BR"/>
         </w:rPr>
-        <w:t>.</w:t>
+        <w:t xml:space="preserve">Na tela cadastrar funcionário, após a inserção de um funcionário, </w:t>
+      </w:r>
+      <w:r>
+        <w:rPr>
+          <w:rFonts w:ascii="Arial" w:hAnsi="Arial" w:cs="Arial"/>
+          <w:lang w:val="pt-BR"/>
+        </w:rPr>
+        <w:t>ao buscar o mesmo, uma mensagem é retornada com o erro ortográfico.</w:t>
       </w:r>
     </w:p>
     <w:p>
@@ -1637,7 +1729,73 @@
         <w:pStyle w:val="Ttulo3"/>
       </w:pPr>
       <w:r>
-        <w:t>3.2 - Justificativa</w:t>
+        <w:t xml:space="preserve">3.2 </w:t>
+      </w:r>
+      <w:r>
+        <w:t>–</w:t>
+      </w:r>
+      <w:r>
+        <w:t xml:space="preserve"> Justificativa</w:t>
+      </w:r>
+    </w:p>
+    <w:p/>
+    <w:p>
+      <w:pPr>
+        <w:rPr>
+          <w:rFonts w:eastAsia="Times New Roman" w:cs="Arial"/>
+          <w:sz w:val="24"/>
+          <w:szCs w:val="20"/>
+        </w:rPr>
+      </w:pPr>
+      <w:r>
+        <w:rPr>
+          <w:rFonts w:eastAsia="Times New Roman" w:cs="Arial"/>
+          <w:sz w:val="24"/>
+          <w:szCs w:val="20"/>
+        </w:rPr>
+        <w:t>A palavra “</w:t>
+      </w:r>
+      <w:proofErr w:type="spellStart"/>
+      <w:r>
+        <w:rPr>
+          <w:rFonts w:eastAsia="Times New Roman" w:cs="Arial"/>
+          <w:sz w:val="24"/>
+          <w:szCs w:val="20"/>
+        </w:rPr>
+        <w:t>exite</w:t>
+      </w:r>
+      <w:proofErr w:type="spellEnd"/>
+      <w:r>
+        <w:rPr>
+          <w:rFonts w:eastAsia="Times New Roman" w:cs="Arial"/>
+          <w:sz w:val="24"/>
+          <w:szCs w:val="20"/>
+        </w:rPr>
+        <w:t>” conforme a gramatica,</w:t>
+      </w:r>
+      <w:r>
+        <w:rPr>
+          <w:rFonts w:eastAsia="Times New Roman" w:cs="Arial"/>
+          <w:sz w:val="24"/>
+          <w:szCs w:val="20"/>
+        </w:rPr>
+        <w:t xml:space="preserve"> esta escrita de forma incorreta</w:t>
+      </w:r>
+      <w:r>
+        <w:rPr>
+          <w:rFonts w:eastAsia="Times New Roman" w:cs="Arial"/>
+          <w:sz w:val="24"/>
+          <w:szCs w:val="20"/>
+        </w:rPr>
+        <w:t>, o correto seria “Existe”. Esse tipo de situação deixa o sistema, em termo de estética,</w:t>
+      </w:r>
+      <w:r>
+        <w:rPr>
+          <w:rFonts w:eastAsia="Times New Roman" w:cs="Arial"/>
+          <w:sz w:val="24"/>
+          <w:szCs w:val="20"/>
+        </w:rPr>
+        <w:t xml:space="preserve"> fora dos padrões.</w:t>
       </w:r>
     </w:p>
     <w:p>
@@ -1797,6 +1955,21 @@
               </w:rPr>
             </w:pPr>
           </w:p>
+          <w:p>
+            <w:pPr>
+              <w:pStyle w:val="Cabealho"/>
+              <w:jc w:val="center"/>
+              <w:rPr>
+                <w:szCs w:val="20"/>
+              </w:rPr>
+            </w:pPr>
+            <w:r>
+              <w:rPr>
+                <w:szCs w:val="20"/>
+              </w:rPr>
+              <w:t>30 minutos</w:t>
+            </w:r>
+          </w:p>
         </w:tc>
       </w:tr>
       <w:tr>
@@ -1850,6 +2023,20 @@
               </w:rPr>
             </w:pPr>
           </w:p>
+          <w:p>
+            <w:pPr>
+              <w:jc w:val="center"/>
+              <w:rPr>
+                <w:szCs w:val="20"/>
+              </w:rPr>
+            </w:pPr>
+            <w:r>
+              <w:rPr>
+                <w:szCs w:val="20"/>
+              </w:rPr>
+              <w:t>-</w:t>
+            </w:r>
+          </w:p>
         </w:tc>
       </w:tr>
       <w:tr>
@@ -1921,6 +2108,20 @@
                 <w:szCs w:val="20"/>
               </w:rPr>
             </w:pPr>
+          </w:p>
+          <w:p>
+            <w:pPr>
+              <w:jc w:val="center"/>
+              <w:rPr>
+                <w:szCs w:val="20"/>
+              </w:rPr>
+            </w:pPr>
+            <w:r>
+              <w:rPr>
+                <w:szCs w:val="20"/>
+              </w:rPr>
+              <w:t>Nenhum dia</w:t>
+            </w:r>
           </w:p>
         </w:tc>
       </w:tr>
@@ -1934,6 +2135,7 @@
         <w:pStyle w:val="Ttulo3"/>
       </w:pPr>
       <w:r>
+        <w:lastRenderedPageBreak/>
         <w:t>4 - Solicitação</w:t>
       </w:r>
       <w:proofErr w:type="gramStart"/>
@@ -1988,6 +2190,14 @@
             <w:pPr>
               <w:jc w:val="center"/>
             </w:pPr>
+            <w:proofErr w:type="spellStart"/>
+            <w:r>
+              <w:t>Fabiene</w:t>
+            </w:r>
+            <w:proofErr w:type="spellEnd"/>
+            <w:r>
+              <w:t xml:space="preserve"> Souza</w:t>
+            </w:r>
           </w:p>
         </w:tc>
         <w:tc>
@@ -2052,43 +2262,133 @@
             <w:pPr>
               <w:jc w:val="center"/>
             </w:pPr>
+            <w:proofErr w:type="gramStart"/>
+            <w:r>
+              <w:t>1</w:t>
+            </w:r>
+            <w:proofErr w:type="gramEnd"/>
           </w:p>
         </w:tc>
       </w:tr>
     </w:tbl>
     <w:p>
       <w:pPr>
+        <w:rPr>
+          <w:rFonts w:asciiTheme="majorHAnsi" w:eastAsiaTheme="majorEastAsia" w:hAnsiTheme="majorHAnsi" w:cstheme="majorBidi"/>
+          <w:b/>
+          <w:bCs/>
+          <w:color w:val="365F91" w:themeColor="accent1" w:themeShade="BF"/>
+          <w:sz w:val="28"/>
+        </w:rPr>
+      </w:pPr>
+    </w:p>
+    <w:p/>
+    <w:p>
+      <w:pPr>
         <w:pStyle w:val="Ttulo3"/>
       </w:pPr>
+      <w:proofErr w:type="gramStart"/>
+      <w:r>
+        <w:t>4.1 - Descrição</w:t>
+      </w:r>
+      <w:proofErr w:type="gramEnd"/>
+      <w:r>
+        <w:t xml:space="preserve"> sumária</w:t>
+      </w:r>
+    </w:p>
+    <w:p>
+      <w:pPr>
+        <w:pStyle w:val="TableText"/>
+        <w:rPr>
+          <w:rFonts w:ascii="Arial" w:hAnsi="Arial" w:cs="Arial"/>
+          <w:lang w:val="pt-BR"/>
+        </w:rPr>
+      </w:pPr>
+    </w:p>
+    <w:p>
+      <w:pPr>
+        <w:pStyle w:val="TableText"/>
+        <w:rPr>
+          <w:rFonts w:ascii="Arial" w:hAnsi="Arial" w:cs="Arial"/>
+          <w:lang w:val="pt-BR"/>
+        </w:rPr>
+      </w:pPr>
+      <w:r>
+        <w:rPr>
+          <w:rFonts w:ascii="Arial" w:hAnsi="Arial" w:cs="Arial"/>
+          <w:lang w:val="pt-BR"/>
+        </w:rPr>
+        <w:t xml:space="preserve">Na tela cadastrar funcionário, após a inserção de um funcionário, ao </w:t>
+      </w:r>
+      <w:r>
+        <w:rPr>
+          <w:rFonts w:ascii="Arial" w:hAnsi="Arial" w:cs="Arial"/>
+          <w:lang w:val="pt-BR"/>
+        </w:rPr>
+        <w:t>excluir</w:t>
+      </w:r>
+      <w:r>
+        <w:rPr>
+          <w:rFonts w:ascii="Arial" w:hAnsi="Arial" w:cs="Arial"/>
+          <w:lang w:val="pt-BR"/>
+        </w:rPr>
+        <w:t xml:space="preserve"> o mesmo,</w:t>
+      </w:r>
+      <w:r>
+        <w:rPr>
+          <w:rFonts w:ascii="Arial" w:hAnsi="Arial" w:cs="Arial"/>
+          <w:lang w:val="pt-BR"/>
+        </w:rPr>
+        <w:t xml:space="preserve"> uma mensagem “primeiro aqui” é retornada, porém não esta coerente, deixa vago o que quer que tenha tentado informar.</w:t>
+      </w:r>
+    </w:p>
+    <w:p>
+      <w:pPr>
+        <w:pStyle w:val="TableText"/>
+        <w:rPr>
+          <w:rFonts w:ascii="Arial" w:hAnsi="Arial" w:cs="Arial"/>
+          <w:lang w:val="pt-BR"/>
+        </w:rPr>
+      </w:pPr>
     </w:p>
     <w:p>
       <w:pPr>
         <w:pStyle w:val="Ttulo3"/>
       </w:pPr>
-      <w:proofErr w:type="gramStart"/>
-      <w:r>
-        <w:t>4.1 - Descrição</w:t>
-      </w:r>
-      <w:proofErr w:type="gramEnd"/>
-      <w:r>
-        <w:t xml:space="preserve"> sumária</w:t>
-      </w:r>
-    </w:p>
-    <w:p>
-      <w:pPr>
-        <w:pStyle w:val="TableText"/>
-        <w:rPr>
-          <w:rFonts w:ascii="Arial" w:hAnsi="Arial" w:cs="Arial"/>
-          <w:lang w:val="pt-BR"/>
-        </w:rPr>
-      </w:pPr>
-    </w:p>
-    <w:p>
-      <w:pPr>
-        <w:pStyle w:val="Ttulo3"/>
-      </w:pPr>
-      <w:r>
-        <w:t>4.2 - Justificativa</w:t>
+      <w:r>
+        <w:t xml:space="preserve">4.2 </w:t>
+      </w:r>
+      <w:r>
+        <w:t>–</w:t>
+      </w:r>
+      <w:r>
+        <w:t xml:space="preserve"> Justificativa</w:t>
+      </w:r>
+    </w:p>
+    <w:p>
+      <w:pPr>
+        <w:rPr>
+          <w:rFonts w:eastAsia="Times New Roman" w:cs="Arial"/>
+          <w:sz w:val="24"/>
+          <w:szCs w:val="20"/>
+        </w:rPr>
+      </w:pPr>
+    </w:p>
+    <w:p>
+      <w:pPr>
+        <w:rPr>
+          <w:rFonts w:eastAsia="Times New Roman" w:cs="Arial"/>
+          <w:sz w:val="24"/>
+          <w:szCs w:val="20"/>
+        </w:rPr>
+      </w:pPr>
+      <w:r>
+        <w:rPr>
+          <w:rFonts w:eastAsia="Times New Roman" w:cs="Arial"/>
+          <w:sz w:val="24"/>
+          <w:szCs w:val="20"/>
+        </w:rPr>
+        <w:t>O usuário fica sem entender o que aconteceu, se o funcionário foi ou não excluído. A apresentação do sistema fica estranha e o usuário precisa realizar a ação de “exibir funcionário” para ter certeza que a ação de exclusão foi realizada.</w:t>
       </w:r>
     </w:p>
     <w:p>
@@ -2173,7 +2473,6 @@
                 <w:b/>
                 <w:szCs w:val="20"/>
               </w:rPr>
-              <w:lastRenderedPageBreak/>
               <w:t>Análise de Impacto</w:t>
             </w:r>
           </w:p>
@@ -2248,6 +2547,21 @@
                 <w:szCs w:val="20"/>
               </w:rPr>
             </w:pPr>
+          </w:p>
+          <w:p>
+            <w:pPr>
+              <w:pStyle w:val="Cabealho"/>
+              <w:jc w:val="center"/>
+              <w:rPr>
+                <w:szCs w:val="20"/>
+              </w:rPr>
+            </w:pPr>
+            <w:r>
+              <w:rPr>
+                <w:szCs w:val="20"/>
+              </w:rPr>
+              <w:t>30 minutos</w:t>
+            </w:r>
           </w:p>
         </w:tc>
       </w:tr>
@@ -2301,11 +2615,19 @@
                 <w:szCs w:val="20"/>
               </w:rPr>
             </w:pPr>
-            <w:r>
-              <w:rPr>
-                <w:szCs w:val="20"/>
-              </w:rPr>
-              <w:t>----------------------------------------</w:t>
+          </w:p>
+          <w:p>
+            <w:pPr>
+              <w:jc w:val="center"/>
+              <w:rPr>
+                <w:szCs w:val="20"/>
+              </w:rPr>
+            </w:pPr>
+            <w:r>
+              <w:rPr>
+                <w:szCs w:val="20"/>
+              </w:rPr>
+              <w:t>-</w:t>
             </w:r>
           </w:p>
         </w:tc>
@@ -2379,6 +2701,12 @@
                 <w:szCs w:val="20"/>
               </w:rPr>
             </w:pPr>
+            <w:r>
+              <w:rPr>
+                <w:szCs w:val="20"/>
+              </w:rPr>
+              <w:t>Nenhum dia</w:t>
+            </w:r>
           </w:p>
         </w:tc>
       </w:tr>
@@ -2978,8 +3306,6 @@
       <w:pPr>
         <w:pStyle w:val="Ttulo3"/>
       </w:pPr>
-      <w:bookmarkStart w:id="0" w:name="_GoBack"/>
-      <w:bookmarkEnd w:id="0"/>
       <w:proofErr w:type="gramStart"/>
       <w:r>
         <w:t>6.1 - Descrição</w:t>

</xml_diff>

<commit_message>
Inserindo Solicitação  de Mudança (Caso de Teste)
Inserindo Solicitação  de Mudança (Caso de Teste)
</commit_message>
<xml_diff>
--- a/PT-Solicitacao_de_Mudanca/Solicitacao_De_Mudanca.docx
+++ b/PT-Solicitacao_de_Mudanca/Solicitacao_De_Mudanca.docx
@@ -263,8 +263,61 @@
             </w:r>
           </w:p>
         </w:tc>
-        <w:bookmarkStart w:id="0" w:name="_GoBack"/>
-        <w:bookmarkEnd w:id="0"/>
+      </w:tr>
+      <w:tr>
+        <w:trPr>
+          <w:trHeight w:val="340"/>
+        </w:trPr>
+        <w:tc>
+          <w:tcPr>
+            <w:tcW w:w="995" w:type="dxa"/>
+            <w:vAlign w:val="center"/>
+          </w:tcPr>
+          <w:p>
+            <w:pPr>
+              <w:jc w:val="center"/>
+            </w:pPr>
+            <w:r>
+              <w:t>1.2</w:t>
+            </w:r>
+          </w:p>
+        </w:tc>
+        <w:tc>
+          <w:tcPr>
+            <w:tcW w:w="1160" w:type="dxa"/>
+            <w:vAlign w:val="center"/>
+          </w:tcPr>
+          <w:p>
+            <w:pPr>
+              <w:jc w:val="center"/>
+            </w:pPr>
+            <w:r>
+              <w:t>03/06/2015</w:t>
+            </w:r>
+          </w:p>
+        </w:tc>
+        <w:tc>
+          <w:tcPr>
+            <w:tcW w:w="2131" w:type="dxa"/>
+            <w:vAlign w:val="center"/>
+          </w:tcPr>
+          <w:p>
+            <w:r>
+              <w:t>Adriano Vasconcelos</w:t>
+            </w:r>
+          </w:p>
+        </w:tc>
+        <w:tc>
+          <w:tcPr>
+            <w:tcW w:w="4389" w:type="dxa"/>
+            <w:vAlign w:val="center"/>
+          </w:tcPr>
+          <w:p>
+            <w:r>
+              <w:t>Inclusão de solicitação de mudança</w:t>
+            </w:r>
+          </w:p>
+        </w:tc>
       </w:tr>
     </w:tbl>
     <w:p/>
@@ -2278,11 +2331,10 @@
           <w:b/>
           <w:bCs/>
           <w:color w:val="365F91" w:themeColor="accent1" w:themeShade="BF"/>
-          <w:sz w:val="28"/>
-        </w:rPr>
-      </w:pPr>
-    </w:p>
-    <w:p/>
+          <w:sz w:val="24"/>
+        </w:rPr>
+      </w:pPr>
+    </w:p>
     <w:p>
       <w:pPr>
         <w:pStyle w:val="Ttulo3"/>
@@ -2712,7 +2764,6 @@
       </w:tr>
     </w:tbl>
     <w:p/>
-    <w:p/>
     <w:p>
       <w:pPr>
         <w:pStyle w:val="Ttulo3"/>
@@ -2772,6 +2823,9 @@
             <w:pPr>
               <w:jc w:val="center"/>
             </w:pPr>
+            <w:r>
+              <w:t>Adriano Vasconcelos</w:t>
+            </w:r>
           </w:p>
         </w:tc>
         <w:tc>
@@ -2836,6 +2890,11 @@
             <w:pPr>
               <w:jc w:val="center"/>
             </w:pPr>
+            <w:proofErr w:type="gramStart"/>
+            <w:r>
+              <w:t>0</w:t>
+            </w:r>
+            <w:proofErr w:type="gramEnd"/>
           </w:p>
         </w:tc>
       </w:tr>
@@ -2846,7 +2905,10 @@
       </w:pPr>
       <w:proofErr w:type="gramStart"/>
       <w:r>
-        <w:t>5.1 - Descrição</w:t>
+        <w:t>5</w:t>
+      </w:r>
+      <w:r>
+        <w:t>.1 - Descrição</w:t>
       </w:r>
       <w:proofErr w:type="gramEnd"/>
       <w:r>
@@ -2856,6 +2918,7 @@
     <w:p>
       <w:pPr>
         <w:pStyle w:val="TableText"/>
+        <w:ind w:firstLine="708"/>
         <w:rPr>
           <w:rFonts w:ascii="Arial" w:hAnsi="Arial" w:cs="Arial"/>
           <w:lang w:val="pt-BR"/>
@@ -2866,7 +2929,51 @@
           <w:rFonts w:ascii="Arial" w:hAnsi="Arial" w:cs="Arial"/>
           <w:lang w:val="pt-BR"/>
         </w:rPr>
-        <w:t>.</w:t>
+        <w:t>N</w:t>
+      </w:r>
+      <w:r>
+        <w:rPr>
+          <w:rFonts w:ascii="Arial" w:hAnsi="Arial" w:cs="Arial"/>
+          <w:lang w:val="pt-BR"/>
+        </w:rPr>
+        <w:t xml:space="preserve">a </w:t>
+      </w:r>
+      <w:r>
+        <w:rPr>
+          <w:rFonts w:ascii="Arial" w:hAnsi="Arial" w:cs="Arial"/>
+          <w:lang w:val="pt-BR"/>
+        </w:rPr>
+        <w:t xml:space="preserve">tela inicial </w:t>
+      </w:r>
+      <w:r>
+        <w:rPr>
+          <w:rFonts w:ascii="Arial" w:hAnsi="Arial" w:cs="Arial"/>
+          <w:lang w:val="pt-BR"/>
+        </w:rPr>
+        <w:t>d</w:t>
+      </w:r>
+      <w:r>
+        <w:rPr>
+          <w:rFonts w:ascii="Arial" w:hAnsi="Arial" w:cs="Arial"/>
+          <w:lang w:val="pt-BR"/>
+        </w:rPr>
+        <w:t xml:space="preserve">o programa ao acessar a tela de </w:t>
+      </w:r>
+      <w:proofErr w:type="gramStart"/>
+      <w:r>
+        <w:rPr>
+          <w:rFonts w:ascii="Arial" w:hAnsi="Arial" w:cs="Arial"/>
+          <w:lang w:val="pt-BR"/>
+        </w:rPr>
+        <w:t>menu</w:t>
+      </w:r>
+      <w:proofErr w:type="gramEnd"/>
+      <w:r>
+        <w:rPr>
+          <w:rFonts w:ascii="Arial" w:hAnsi="Arial" w:cs="Arial"/>
+          <w:lang w:val="pt-BR"/>
+        </w:rPr>
+        <w:t>, quando clica no campo, onde espera um numero de “1” à “5”, e é digitado um caractere do tipo “char” o janela fecha e consequentemente sai do programa.</w:t>
       </w:r>
     </w:p>
     <w:p>
@@ -2883,7 +2990,29 @@
         <w:pStyle w:val="Ttulo3"/>
       </w:pPr>
       <w:r>
-        <w:t>5.2 - Justificativa</w:t>
+        <w:t>5</w:t>
+      </w:r>
+      <w:bookmarkStart w:id="0" w:name="_GoBack"/>
+      <w:bookmarkEnd w:id="0"/>
+      <w:r>
+        <w:t>.2 - Justificativa</w:t>
+      </w:r>
+    </w:p>
+    <w:p>
+      <w:pPr>
+        <w:pStyle w:val="TableText"/>
+        <w:rPr>
+          <w:rFonts w:ascii="Arial" w:hAnsi="Arial" w:cs="Arial"/>
+          <w:lang w:val="pt-BR"/>
+        </w:rPr>
+      </w:pPr>
+      <w:r>
+        <w:rPr>
+          <w:rFonts w:ascii="Arial" w:hAnsi="Arial" w:cs="Arial"/>
+          <w:lang w:val="pt-BR"/>
+        </w:rPr>
+        <w:tab/>
+        <w:t>Melhoria e facilidade no aceso ao programa, promovendo um uso adequado do programa já nas telas iniciais.</w:t>
       </w:r>
     </w:p>
     <w:p>
@@ -3033,6 +3162,7 @@
             <w:tcBorders>
               <w:bottom w:val="single" w:sz="4" w:space="0" w:color="auto"/>
             </w:tcBorders>
+            <w:vAlign w:val="center"/>
           </w:tcPr>
           <w:p>
             <w:pPr>
@@ -3042,6 +3172,12 @@
                 <w:szCs w:val="20"/>
               </w:rPr>
             </w:pPr>
+            <w:r>
+              <w:rPr>
+                <w:szCs w:val="20"/>
+              </w:rPr>
+              <w:t>1 Hora de um desenvolvedor.</w:t>
+            </w:r>
           </w:p>
         </w:tc>
       </w:tr>
@@ -3087,14 +3223,21 @@
               <w:bottom w:val="single" w:sz="4" w:space="0" w:color="auto"/>
               <w:right w:val="single" w:sz="4" w:space="0" w:color="auto"/>
             </w:tcBorders>
-          </w:tcPr>
-          <w:p>
-            <w:pPr>
-              <w:jc w:val="center"/>
-              <w:rPr>
-                <w:szCs w:val="20"/>
-              </w:rPr>
-            </w:pPr>
+            <w:vAlign w:val="center"/>
+          </w:tcPr>
+          <w:p>
+            <w:pPr>
+              <w:jc w:val="center"/>
+              <w:rPr>
+                <w:szCs w:val="20"/>
+              </w:rPr>
+            </w:pPr>
+            <w:r>
+              <w:rPr>
+                <w:szCs w:val="20"/>
+              </w:rPr>
+              <w:t>----------------------------------------</w:t>
+            </w:r>
           </w:p>
         </w:tc>
       </w:tr>
@@ -3121,6 +3264,7 @@
                 <w:b/>
                 <w:szCs w:val="20"/>
               </w:rPr>
+              <w:lastRenderedPageBreak/>
               <w:t xml:space="preserve">Impacto no </w:t>
             </w:r>
             <w:r>
@@ -3159,14 +3303,35 @@
             <w:tcBorders>
               <w:bottom w:val="single" w:sz="4" w:space="0" w:color="auto"/>
             </w:tcBorders>
-          </w:tcPr>
-          <w:p>
-            <w:pPr>
-              <w:jc w:val="center"/>
-              <w:rPr>
-                <w:szCs w:val="20"/>
-              </w:rPr>
-            </w:pPr>
+            <w:vAlign w:val="center"/>
+          </w:tcPr>
+          <w:p>
+            <w:pPr>
+              <w:jc w:val="center"/>
+              <w:rPr>
+                <w:szCs w:val="20"/>
+              </w:rPr>
+            </w:pPr>
+            <w:r>
+              <w:rPr>
+                <w:szCs w:val="20"/>
+              </w:rPr>
+              <w:t xml:space="preserve">Mais um dia de </w:t>
+            </w:r>
+            <w:proofErr w:type="gramStart"/>
+            <w:r>
+              <w:rPr>
+                <w:szCs w:val="20"/>
+              </w:rPr>
+              <w:t>implementação</w:t>
+            </w:r>
+            <w:proofErr w:type="gramEnd"/>
+            <w:r>
+              <w:rPr>
+                <w:szCs w:val="20"/>
+              </w:rPr>
+              <w:t>.</w:t>
+            </w:r>
           </w:p>
         </w:tc>
       </w:tr>
@@ -4633,6 +4798,7 @@
       <w:lang w:eastAsia="pt-BR"/>
     </w:rPr>
     <w:tblPr>
+      <w:tblInd w:w="0" w:type="dxa"/>
       <w:tblBorders>
         <w:top w:val="single" w:sz="4" w:space="0" w:color="auto"/>
         <w:left w:val="single" w:sz="4" w:space="0" w:color="auto"/>
@@ -4641,6 +4807,12 @@
         <w:insideH w:val="single" w:sz="4" w:space="0" w:color="auto"/>
         <w:insideV w:val="single" w:sz="4" w:space="0" w:color="auto"/>
       </w:tblBorders>
+      <w:tblCellMar>
+        <w:top w:w="0" w:type="dxa"/>
+        <w:left w:w="108" w:type="dxa"/>
+        <w:bottom w:w="0" w:type="dxa"/>
+        <w:right w:w="108" w:type="dxa"/>
+      </w:tblCellMar>
     </w:tblPr>
   </w:style>
   <w:style w:type="paragraph" w:styleId="Textodebalo">
@@ -5081,6 +5253,7 @@
       <w:lang w:eastAsia="pt-BR"/>
     </w:rPr>
     <w:tblPr>
+      <w:tblInd w:w="0" w:type="dxa"/>
       <w:tblBorders>
         <w:top w:val="single" w:sz="4" w:space="0" w:color="auto"/>
         <w:left w:val="single" w:sz="4" w:space="0" w:color="auto"/>
@@ -5089,6 +5262,12 @@
         <w:insideH w:val="single" w:sz="4" w:space="0" w:color="auto"/>
         <w:insideV w:val="single" w:sz="4" w:space="0" w:color="auto"/>
       </w:tblBorders>
+      <w:tblCellMar>
+        <w:top w:w="0" w:type="dxa"/>
+        <w:left w:w="108" w:type="dxa"/>
+        <w:bottom w:w="0" w:type="dxa"/>
+        <w:right w:w="108" w:type="dxa"/>
+      </w:tblCellMar>
     </w:tblPr>
   </w:style>
   <w:style w:type="paragraph" w:styleId="Textodebalo">

</xml_diff>

<commit_message>
Correção: Inserindo Solicitação  de Mudança (Caso de Teste)
Correção: Inserindo Solicitação  de Mudança (Caso de Teste)
</commit_message>
<xml_diff>
--- a/PT-Solicitacao_de_Mudanca/Solicitacao_De_Mudanca.docx
+++ b/PT-Solicitacao_de_Mudanca/Solicitacao_De_Mudanca.docx
@@ -2992,27 +2992,69 @@
       <w:r>
         <w:t>5</w:t>
       </w:r>
+      <w:r>
+        <w:t>.2 - Justificativa</w:t>
+      </w:r>
+    </w:p>
+    <w:p>
+      <w:pPr>
+        <w:pStyle w:val="TableText"/>
+        <w:rPr>
+          <w:rFonts w:ascii="Arial" w:hAnsi="Arial" w:cs="Arial"/>
+          <w:lang w:val="pt-BR"/>
+        </w:rPr>
+      </w:pPr>
+      <w:r>
+        <w:rPr>
+          <w:rFonts w:ascii="Arial" w:hAnsi="Arial" w:cs="Arial"/>
+          <w:lang w:val="pt-BR"/>
+        </w:rPr>
+        <w:tab/>
+        <w:t xml:space="preserve">Melhoria e facilidade </w:t>
+      </w:r>
+      <w:r>
+        <w:rPr>
+          <w:rFonts w:ascii="Arial" w:hAnsi="Arial" w:cs="Arial"/>
+          <w:lang w:val="pt-BR"/>
+        </w:rPr>
+        <w:t xml:space="preserve">de forma correta e proposta </w:t>
+      </w:r>
       <w:bookmarkStart w:id="0" w:name="_GoBack"/>
       <w:bookmarkEnd w:id="0"/>
       <w:r>
-        <w:t>.2 - Justificativa</w:t>
-      </w:r>
-    </w:p>
-    <w:p>
-      <w:pPr>
-        <w:pStyle w:val="TableText"/>
-        <w:rPr>
-          <w:rFonts w:ascii="Arial" w:hAnsi="Arial" w:cs="Arial"/>
-          <w:lang w:val="pt-BR"/>
-        </w:rPr>
-      </w:pPr>
-      <w:r>
-        <w:rPr>
-          <w:rFonts w:ascii="Arial" w:hAnsi="Arial" w:cs="Arial"/>
-          <w:lang w:val="pt-BR"/>
-        </w:rPr>
-        <w:tab/>
-        <w:t>Melhoria e facilidade no aceso ao programa, promovendo um uso adequado do programa já nas telas iniciais.</w:t>
+        <w:rPr>
+          <w:rFonts w:ascii="Arial" w:hAnsi="Arial" w:cs="Arial"/>
+          <w:lang w:val="pt-BR"/>
+        </w:rPr>
+        <w:t>no aces</w:t>
+      </w:r>
+      <w:r>
+        <w:rPr>
+          <w:rFonts w:ascii="Arial" w:hAnsi="Arial" w:cs="Arial"/>
+          <w:lang w:val="pt-BR"/>
+        </w:rPr>
+        <w:t>s</w:t>
+      </w:r>
+      <w:r>
+        <w:rPr>
+          <w:rFonts w:ascii="Arial" w:hAnsi="Arial" w:cs="Arial"/>
+          <w:lang w:val="pt-BR"/>
+        </w:rPr>
+        <w:t xml:space="preserve">o ao programa, promovendo um uso adequado do </w:t>
+      </w:r>
+      <w:r>
+        <w:rPr>
+          <w:rFonts w:ascii="Arial" w:hAnsi="Arial" w:cs="Arial"/>
+          <w:lang w:val="pt-BR"/>
+        </w:rPr>
+        <w:t>mesmo</w:t>
+      </w:r>
+      <w:r>
+        <w:rPr>
+          <w:rFonts w:ascii="Arial" w:hAnsi="Arial" w:cs="Arial"/>
+          <w:lang w:val="pt-BR"/>
+        </w:rPr>
+        <w:t xml:space="preserve"> já nas telas iniciais.</w:t>
       </w:r>
     </w:p>
     <w:p>

</xml_diff>

<commit_message>
Inserido Nova Solicitação de Mudança
Inserido Nova Solicitação de Mudança
</commit_message>
<xml_diff>
--- a/PT-Solicitacao_de_Mudanca/Solicitacao_De_Mudanca.docx
+++ b/PT-Solicitacao_de_Mudanca/Solicitacao_De_Mudanca.docx
@@ -2923,6 +2923,7 @@
         <w:t xml:space="preserve"> sumária</w:t>
       </w:r>
     </w:p>
+    <w:p/>
     <w:p>
       <w:pPr>
         <w:pStyle w:val="TableText"/>
@@ -2982,7 +2983,21 @@
           <w:rFonts w:ascii="Arial" w:hAnsi="Arial" w:cs="Arial"/>
           <w:lang w:val="pt-BR"/>
         </w:rPr>
-        <w:t>, quando clica no campo, onde espera um numero de “1” à “5”, e é digitado um caractere do tipo “char” o janela fecha e consequentemente sai do programa.</w:t>
+        <w:t xml:space="preserve">, quando clica no campo, onde espera um numero de “1” à “5”, e é digitado um caractere do tipo “char” </w:t>
+      </w:r>
+      <w:r>
+        <w:rPr>
+          <w:rFonts w:ascii="Arial" w:hAnsi="Arial" w:cs="Arial"/>
+          <w:lang w:val="pt-BR"/>
+        </w:rPr>
+        <w:t>e clica na opção “ok”, a</w:t>
+      </w:r>
+      <w:r>
+        <w:rPr>
+          <w:rFonts w:ascii="Arial" w:hAnsi="Arial" w:cs="Arial"/>
+          <w:lang w:val="pt-BR"/>
+        </w:rPr>
+        <w:t xml:space="preserve"> janela fecha e consequentemente sai do programa.</w:t>
       </w:r>
     </w:p>
     <w:p>
@@ -3002,9 +3017,16 @@
         <w:t>5</w:t>
       </w:r>
       <w:r>
-        <w:t>.2 - Justificativa</w:t>
-      </w:r>
-    </w:p>
+        <w:t xml:space="preserve">.2 </w:t>
+      </w:r>
+      <w:r>
+        <w:t>–</w:t>
+      </w:r>
+      <w:r>
+        <w:t xml:space="preserve"> Justificativa</w:t>
+      </w:r>
+    </w:p>
+    <w:p/>
     <w:p>
       <w:pPr>
         <w:pStyle w:val="TableText"/>
@@ -3014,7 +3036,6 @@
           <w:lang w:val="pt-BR"/>
         </w:rPr>
       </w:pPr>
-      <w:bookmarkStart w:id="0" w:name="_GoBack"/>
       <w:r>
         <w:rPr>
           <w:rFonts w:ascii="Arial" w:hAnsi="Arial" w:cs="Arial"/>
@@ -3028,7 +3049,21 @@
           <w:rFonts w:ascii="Arial" w:hAnsi="Arial" w:cs="Arial"/>
           <w:lang w:val="pt-BR"/>
         </w:rPr>
-        <w:t xml:space="preserve">de forma correta e proposta </w:t>
+        <w:t xml:space="preserve">de forma </w:t>
+      </w:r>
+      <w:r>
+        <w:rPr>
+          <w:rFonts w:ascii="Arial" w:hAnsi="Arial" w:cs="Arial"/>
+          <w:lang w:val="pt-BR"/>
+        </w:rPr>
+        <w:t xml:space="preserve">intuitiva e </w:t>
+      </w:r>
+      <w:r>
+        <w:rPr>
+          <w:rFonts w:ascii="Arial" w:hAnsi="Arial" w:cs="Arial"/>
+          <w:lang w:val="pt-BR"/>
+        </w:rPr>
+        <w:t xml:space="preserve">correta </w:t>
       </w:r>
       <w:r>
         <w:rPr>
@@ -3049,7 +3084,21 @@
           <w:rFonts w:ascii="Arial" w:hAnsi="Arial" w:cs="Arial"/>
           <w:lang w:val="pt-BR"/>
         </w:rPr>
-        <w:t xml:space="preserve">o ao programa, promovendo um uso adequado do </w:t>
+        <w:t xml:space="preserve">o </w:t>
+      </w:r>
+      <w:r>
+        <w:rPr>
+          <w:rFonts w:ascii="Arial" w:hAnsi="Arial" w:cs="Arial"/>
+          <w:lang w:val="pt-BR"/>
+        </w:rPr>
+        <w:t>e uso d</w:t>
+      </w:r>
+      <w:r>
+        <w:rPr>
+          <w:rFonts w:ascii="Arial" w:hAnsi="Arial" w:cs="Arial"/>
+          <w:lang w:val="pt-BR"/>
+        </w:rPr>
+        <w:t xml:space="preserve">o programa, promovendo um uso adequado do </w:t>
       </w:r>
       <w:r>
         <w:rPr>
@@ -3076,13 +3125,33 @@
         </w:rPr>
       </w:pPr>
     </w:p>
-    <w:bookmarkEnd w:id="0"/>
+    <w:p>
+      <w:pPr>
+        <w:pStyle w:val="TableText"/>
+        <w:jc w:val="both"/>
+        <w:rPr>
+          <w:rFonts w:ascii="Arial" w:hAnsi="Arial" w:cs="Arial"/>
+          <w:lang w:val="pt-BR"/>
+        </w:rPr>
+      </w:pPr>
+    </w:p>
+    <w:p>
+      <w:pPr>
+        <w:pStyle w:val="TableText"/>
+        <w:jc w:val="both"/>
+        <w:rPr>
+          <w:rFonts w:ascii="Arial" w:hAnsi="Arial" w:cs="Arial"/>
+          <w:lang w:val="pt-BR"/>
+        </w:rPr>
+      </w:pPr>
+    </w:p>
     <w:p>
       <w:pPr>
         <w:pStyle w:val="Ttulo3"/>
       </w:pPr>
       <w:proofErr w:type="gramStart"/>
       <w:r>
+        <w:lastRenderedPageBreak/>
         <w:t xml:space="preserve">5.3 - </w:t>
       </w:r>
       <w:r>
@@ -3096,6 +3165,7 @@
         <w:t>projeto</w:t>
       </w:r>
     </w:p>
+    <w:p/>
     <w:p>
       <w:pPr>
         <w:rPr>
@@ -3317,7 +3387,6 @@
                 <w:b/>
                 <w:szCs w:val="20"/>
               </w:rPr>
-              <w:lastRenderedPageBreak/>
               <w:t xml:space="preserve">Impacto no </w:t>
             </w:r>
             <w:r>
@@ -3389,8 +3458,6 @@
         </w:tc>
       </w:tr>
     </w:tbl>
-    <w:p/>
-    <w:p/>
     <w:p/>
     <w:p/>
     <w:p>
@@ -3452,6 +3519,9 @@
             <w:pPr>
               <w:jc w:val="center"/>
             </w:pPr>
+            <w:r>
+              <w:t>Adriano Vasconcelos</w:t>
+            </w:r>
           </w:p>
         </w:tc>
         <w:tc>
@@ -3516,6 +3586,11 @@
             <w:pPr>
               <w:jc w:val="center"/>
             </w:pPr>
+            <w:proofErr w:type="gramStart"/>
+            <w:r>
+              <w:t>0</w:t>
+            </w:r>
+            <w:proofErr w:type="gramEnd"/>
           </w:p>
         </w:tc>
       </w:tr>
@@ -3524,9 +3599,17 @@
       <w:pPr>
         <w:pStyle w:val="Ttulo3"/>
       </w:pPr>
+    </w:p>
+    <w:p>
+      <w:pPr>
+        <w:pStyle w:val="Ttulo3"/>
+      </w:pPr>
       <w:proofErr w:type="gramStart"/>
       <w:r>
-        <w:t>6.1 - Descrição</w:t>
+        <w:t>6</w:t>
+      </w:r>
+      <w:r>
+        <w:t>.1 - Descrição</w:t>
       </w:r>
       <w:proofErr w:type="gramEnd"/>
       <w:r>
@@ -3536,6 +3619,124 @@
     <w:p>
       <w:pPr>
         <w:pStyle w:val="TableText"/>
+        <w:ind w:firstLine="708"/>
+        <w:jc w:val="both"/>
+        <w:rPr>
+          <w:rFonts w:ascii="Arial" w:hAnsi="Arial" w:cs="Arial"/>
+          <w:lang w:val="pt-BR"/>
+        </w:rPr>
+      </w:pPr>
+      <w:r>
+        <w:rPr>
+          <w:rFonts w:ascii="Arial" w:hAnsi="Arial" w:cs="Arial"/>
+          <w:lang w:val="pt-BR"/>
+        </w:rPr>
+        <w:t>Ainda n</w:t>
+      </w:r>
+      <w:r>
+        <w:rPr>
+          <w:rFonts w:ascii="Arial" w:hAnsi="Arial" w:cs="Arial"/>
+          <w:lang w:val="pt-BR"/>
+        </w:rPr>
+        <w:t xml:space="preserve">a </w:t>
+      </w:r>
+      <w:r>
+        <w:rPr>
+          <w:rFonts w:ascii="Arial" w:hAnsi="Arial" w:cs="Arial"/>
+          <w:lang w:val="pt-BR"/>
+        </w:rPr>
+        <w:t xml:space="preserve">tela inicial </w:t>
+      </w:r>
+      <w:r>
+        <w:rPr>
+          <w:rFonts w:ascii="Arial" w:hAnsi="Arial" w:cs="Arial"/>
+          <w:lang w:val="pt-BR"/>
+        </w:rPr>
+        <w:t>d</w:t>
+      </w:r>
+      <w:r>
+        <w:rPr>
+          <w:rFonts w:ascii="Arial" w:hAnsi="Arial" w:cs="Arial"/>
+          <w:lang w:val="pt-BR"/>
+        </w:rPr>
+        <w:t xml:space="preserve">o programa ao acessar a tela de </w:t>
+      </w:r>
+      <w:proofErr w:type="gramStart"/>
+      <w:r>
+        <w:rPr>
+          <w:rFonts w:ascii="Arial" w:hAnsi="Arial" w:cs="Arial"/>
+          <w:lang w:val="pt-BR"/>
+        </w:rPr>
+        <w:t>menu</w:t>
+      </w:r>
+      <w:proofErr w:type="gramEnd"/>
+      <w:r>
+        <w:rPr>
+          <w:rFonts w:ascii="Arial" w:hAnsi="Arial" w:cs="Arial"/>
+          <w:lang w:val="pt-BR"/>
+        </w:rPr>
+        <w:t xml:space="preserve">, quando </w:t>
+      </w:r>
+      <w:r>
+        <w:rPr>
+          <w:rFonts w:ascii="Arial" w:hAnsi="Arial" w:cs="Arial"/>
+          <w:lang w:val="pt-BR"/>
+        </w:rPr>
+        <w:t xml:space="preserve">o usuário </w:t>
+      </w:r>
+      <w:r>
+        <w:rPr>
+          <w:rFonts w:ascii="Arial" w:hAnsi="Arial" w:cs="Arial"/>
+          <w:lang w:val="pt-BR"/>
+        </w:rPr>
+        <w:t>clica no campo, onde espera um n</w:t>
+      </w:r>
+      <w:r>
+        <w:rPr>
+          <w:rFonts w:ascii="Arial" w:hAnsi="Arial" w:cs="Arial"/>
+          <w:lang w:val="pt-BR"/>
+        </w:rPr>
+        <w:t>ú</w:t>
+      </w:r>
+      <w:r>
+        <w:rPr>
+          <w:rFonts w:ascii="Arial" w:hAnsi="Arial" w:cs="Arial"/>
+          <w:lang w:val="pt-BR"/>
+        </w:rPr>
+        <w:t xml:space="preserve">mero de “1” à “5”, e é digitado </w:t>
+      </w:r>
+      <w:r>
+        <w:rPr>
+          <w:rFonts w:ascii="Arial" w:hAnsi="Arial" w:cs="Arial"/>
+          <w:lang w:val="pt-BR"/>
+        </w:rPr>
+        <w:t>espaço</w:t>
+      </w:r>
+      <w:r>
+        <w:rPr>
+          <w:rFonts w:ascii="Arial" w:hAnsi="Arial" w:cs="Arial"/>
+          <w:lang w:val="pt-BR"/>
+        </w:rPr>
+        <w:t xml:space="preserve"> </w:t>
+      </w:r>
+      <w:r>
+        <w:rPr>
+          <w:rFonts w:ascii="Arial" w:hAnsi="Arial" w:cs="Arial"/>
+          <w:lang w:val="pt-BR"/>
+        </w:rPr>
+        <w:t>e clica em “ok” a</w:t>
+      </w:r>
+      <w:r>
+        <w:rPr>
+          <w:rFonts w:ascii="Arial" w:hAnsi="Arial" w:cs="Arial"/>
+          <w:lang w:val="pt-BR"/>
+        </w:rPr>
+        <w:t xml:space="preserve"> janela fecha e consequentemente sai do programa.</w:t>
+      </w:r>
+    </w:p>
+    <w:p>
+      <w:pPr>
+        <w:pStyle w:val="TableText"/>
         <w:rPr>
           <w:rFonts w:ascii="Arial" w:hAnsi="Arial" w:cs="Arial"/>
           <w:lang w:val="pt-BR"/>
@@ -3547,17 +3748,45 @@
         <w:pStyle w:val="Ttulo3"/>
       </w:pPr>
       <w:r>
-        <w:t>6.2 - Justificativa</w:t>
+        <w:t>6</w:t>
+      </w:r>
+      <w:bookmarkStart w:id="0" w:name="_GoBack"/>
+      <w:bookmarkEnd w:id="0"/>
+      <w:r>
+        <w:t>.2 - Justificativa</w:t>
       </w:r>
     </w:p>
     <w:p>
       <w:pPr>
         <w:pStyle w:val="TableText"/>
-        <w:rPr>
-          <w:rFonts w:ascii="Arial" w:hAnsi="Arial" w:cs="Arial"/>
-          <w:lang w:val="pt-BR"/>
-        </w:rPr>
-      </w:pPr>
+        <w:jc w:val="both"/>
+        <w:rPr>
+          <w:rFonts w:ascii="Arial" w:hAnsi="Arial" w:cs="Arial"/>
+          <w:lang w:val="pt-BR"/>
+        </w:rPr>
+      </w:pPr>
+      <w:r>
+        <w:rPr>
+          <w:rFonts w:ascii="Arial" w:hAnsi="Arial" w:cs="Arial"/>
+          <w:lang w:val="pt-BR"/>
+        </w:rPr>
+        <w:tab/>
+        <w:t xml:space="preserve">Melhoria e facilidade de forma </w:t>
+      </w:r>
+      <w:r>
+        <w:rPr>
+          <w:rFonts w:ascii="Arial" w:hAnsi="Arial" w:cs="Arial"/>
+          <w:lang w:val="pt-BR"/>
+        </w:rPr>
+        <w:t xml:space="preserve">intuitiva e </w:t>
+      </w:r>
+      <w:r>
+        <w:rPr>
+          <w:rFonts w:ascii="Arial" w:hAnsi="Arial" w:cs="Arial"/>
+          <w:lang w:val="pt-BR"/>
+        </w:rPr>
+        <w:t>correta no acesso ao programa, promovendo um uso adequado do mesmo já nas telas iniciais.</w:t>
+      </w:r>
     </w:p>
     <w:p>
       <w:pPr>
@@ -3697,6 +3926,7 @@
             <w:tcBorders>
               <w:bottom w:val="single" w:sz="4" w:space="0" w:color="auto"/>
             </w:tcBorders>
+            <w:vAlign w:val="center"/>
           </w:tcPr>
           <w:p>
             <w:pPr>
@@ -3706,6 +3936,12 @@
                 <w:szCs w:val="20"/>
               </w:rPr>
             </w:pPr>
+            <w:r>
+              <w:rPr>
+                <w:szCs w:val="20"/>
+              </w:rPr>
+              <w:t>1 Hora de um desenvolvedor.</w:t>
+            </w:r>
           </w:p>
         </w:tc>
       </w:tr>
@@ -3751,6 +3987,7 @@
               <w:bottom w:val="single" w:sz="4" w:space="0" w:color="auto"/>
               <w:right w:val="single" w:sz="4" w:space="0" w:color="auto"/>
             </w:tcBorders>
+            <w:vAlign w:val="center"/>
           </w:tcPr>
           <w:p>
             <w:pPr>
@@ -3829,14 +4066,35 @@
             <w:tcBorders>
               <w:bottom w:val="single" w:sz="4" w:space="0" w:color="auto"/>
             </w:tcBorders>
-          </w:tcPr>
-          <w:p>
-            <w:pPr>
-              <w:jc w:val="center"/>
-              <w:rPr>
-                <w:szCs w:val="20"/>
-              </w:rPr>
-            </w:pPr>
+            <w:vAlign w:val="center"/>
+          </w:tcPr>
+          <w:p>
+            <w:pPr>
+              <w:jc w:val="center"/>
+              <w:rPr>
+                <w:szCs w:val="20"/>
+              </w:rPr>
+            </w:pPr>
+            <w:r>
+              <w:rPr>
+                <w:szCs w:val="20"/>
+              </w:rPr>
+              <w:t xml:space="preserve">Mais um dia de </w:t>
+            </w:r>
+            <w:proofErr w:type="gramStart"/>
+            <w:r>
+              <w:rPr>
+                <w:szCs w:val="20"/>
+              </w:rPr>
+              <w:t>implementação</w:t>
+            </w:r>
+            <w:proofErr w:type="gramEnd"/>
+            <w:r>
+              <w:rPr>
+                <w:szCs w:val="20"/>
+              </w:rPr>
+              <w:t>.</w:t>
+            </w:r>
           </w:p>
         </w:tc>
       </w:tr>

</xml_diff>

<commit_message>
Atualização solicitação de Mudança
</commit_message>
<xml_diff>
--- a/PT-Solicitacao_de_Mudanca/Solicitacao_De_Mudanca.docx
+++ b/PT-Solicitacao_de_Mudanca/Solicitacao_De_Mudanca.docx
@@ -261,6 +261,9 @@
             <w:r>
               <w:t>Inclusão de solicitação de mudança</w:t>
             </w:r>
+            <w:r>
+              <w:t xml:space="preserve"> – Segunda Versão</w:t>
+            </w:r>
           </w:p>
         </w:tc>
       </w:tr>
@@ -316,6 +319,11 @@
             <w:r>
               <w:t>Inclusão de solicitação de mudança</w:t>
             </w:r>
+            <w:r>
+              <w:t xml:space="preserve"> – Terceira Versão</w:t>
+            </w:r>
+            <w:bookmarkStart w:id="0" w:name="_GoBack"/>
+            <w:bookmarkEnd w:id="0"/>
           </w:p>
         </w:tc>
       </w:tr>
@@ -1089,11 +1097,6 @@
       <w:pPr>
         <w:pStyle w:val="Ttulo3"/>
       </w:pPr>
-    </w:p>
-    <w:p>
-      <w:pPr>
-        <w:pStyle w:val="Ttulo3"/>
-      </w:pPr>
       <w:proofErr w:type="gramStart"/>
       <w:r>
         <w:t>2</w:t>
@@ -1394,7 +1397,7 @@
               <w:rPr>
                 <w:szCs w:val="20"/>
               </w:rPr>
-              <w:t>1</w:t>
+              <w:t>2</w:t>
             </w:r>
             <w:r>
               <w:rPr>
@@ -1407,6 +1410,12 @@
                 <w:szCs w:val="20"/>
               </w:rPr>
               <w:t>Hora</w:t>
+            </w:r>
+            <w:r>
+              <w:rPr>
+                <w:szCs w:val="20"/>
+              </w:rPr>
+              <w:t>s</w:t>
             </w:r>
             <w:r>
               <w:rPr>
@@ -1587,9 +1596,16 @@
         </w:tc>
       </w:tr>
     </w:tbl>
-    <w:p/>
-    <w:p/>
-    <w:p/>
+    <w:p>
+      <w:pPr>
+        <w:pStyle w:val="Ttulo3"/>
+      </w:pPr>
+    </w:p>
+    <w:p>
+      <w:pPr>
+        <w:pStyle w:val="Ttulo3"/>
+      </w:pPr>
+    </w:p>
     <w:p>
       <w:pPr>
         <w:pStyle w:val="Ttulo3"/>
@@ -1734,58 +1750,52 @@
       <w:pPr>
         <w:pStyle w:val="Ttulo3"/>
       </w:pPr>
+      <w:proofErr w:type="gramStart"/>
+      <w:r>
+        <w:t>3.1 - Descrição</w:t>
+      </w:r>
+      <w:proofErr w:type="gramEnd"/>
+      <w:r>
+        <w:t xml:space="preserve"> sumária</w:t>
+      </w:r>
+    </w:p>
+    <w:p>
+      <w:pPr>
+        <w:pStyle w:val="TableText"/>
+        <w:jc w:val="both"/>
+        <w:rPr>
+          <w:rFonts w:ascii="Arial" w:hAnsi="Arial" w:cs="Arial"/>
+          <w:lang w:val="pt-BR"/>
+        </w:rPr>
+      </w:pPr>
+      <w:r>
+        <w:rPr>
+          <w:rFonts w:ascii="Arial" w:hAnsi="Arial" w:cs="Arial"/>
+          <w:lang w:val="pt-BR"/>
+        </w:rPr>
+        <w:t xml:space="preserve">Na tela cadastrar funcionário, após a inserção de um funcionário, </w:t>
+      </w:r>
+      <w:r>
+        <w:rPr>
+          <w:rFonts w:ascii="Arial" w:hAnsi="Arial" w:cs="Arial"/>
+          <w:lang w:val="pt-BR"/>
+        </w:rPr>
+        <w:t>ao buscar o mesmo, uma mensagem é retornada com o erro ortográfico.</w:t>
+      </w:r>
+    </w:p>
+    <w:p>
+      <w:pPr>
+        <w:pStyle w:val="TableText"/>
+        <w:rPr>
+          <w:rFonts w:ascii="Arial" w:hAnsi="Arial" w:cs="Arial"/>
+          <w:lang w:val="pt-BR"/>
+        </w:rPr>
+      </w:pPr>
     </w:p>
     <w:p>
       <w:pPr>
         <w:pStyle w:val="Ttulo3"/>
       </w:pPr>
-      <w:proofErr w:type="gramStart"/>
-      <w:r>
-        <w:t>3.1 - Descrição</w:t>
-      </w:r>
-      <w:proofErr w:type="gramEnd"/>
-      <w:r>
-        <w:t xml:space="preserve"> sumária</w:t>
-      </w:r>
-    </w:p>
-    <w:p/>
-    <w:p>
-      <w:pPr>
-        <w:pStyle w:val="TableText"/>
-        <w:jc w:val="both"/>
-        <w:rPr>
-          <w:rFonts w:ascii="Arial" w:hAnsi="Arial" w:cs="Arial"/>
-          <w:lang w:val="pt-BR"/>
-        </w:rPr>
-      </w:pPr>
-      <w:r>
-        <w:rPr>
-          <w:rFonts w:ascii="Arial" w:hAnsi="Arial" w:cs="Arial"/>
-          <w:lang w:val="pt-BR"/>
-        </w:rPr>
-        <w:t xml:space="preserve">Na tela cadastrar funcionário, após a inserção de um funcionário, </w:t>
-      </w:r>
-      <w:r>
-        <w:rPr>
-          <w:rFonts w:ascii="Arial" w:hAnsi="Arial" w:cs="Arial"/>
-          <w:lang w:val="pt-BR"/>
-        </w:rPr>
-        <w:t>ao buscar o mesmo, uma mensagem é retornada com o erro ortográfico.</w:t>
-      </w:r>
-    </w:p>
-    <w:p>
-      <w:pPr>
-        <w:pStyle w:val="TableText"/>
-        <w:rPr>
-          <w:rFonts w:ascii="Arial" w:hAnsi="Arial" w:cs="Arial"/>
-          <w:lang w:val="pt-BR"/>
-        </w:rPr>
-      </w:pPr>
-    </w:p>
-    <w:p>
-      <w:pPr>
-        <w:pStyle w:val="Ttulo3"/>
-      </w:pPr>
       <w:r>
         <w:t xml:space="preserve">3.2 </w:t>
       </w:r>
@@ -1796,7 +1806,6 @@
         <w:t xml:space="preserve"> Justificativa</w:t>
       </w:r>
     </w:p>
-    <w:p/>
     <w:p>
       <w:pPr>
         <w:jc w:val="both"/>
@@ -2194,7 +2203,6 @@
         <w:pStyle w:val="Ttulo3"/>
       </w:pPr>
       <w:r>
-        <w:lastRenderedPageBreak/>
         <w:t>4 - Solicitação</w:t>
       </w:r>
       <w:proofErr w:type="gramStart"/>
@@ -2347,6 +2355,7 @@
       </w:pPr>
       <w:proofErr w:type="gramStart"/>
       <w:r>
+        <w:lastRenderedPageBreak/>
         <w:t>4.1 - Descrição</w:t>
       </w:r>
       <w:proofErr w:type="gramEnd"/>
@@ -2426,22 +2435,21 @@
     </w:p>
     <w:p>
       <w:pPr>
+        <w:jc w:val="both"/>
         <w:rPr>
           <w:rFonts w:eastAsia="Times New Roman" w:cs="Arial"/>
           <w:sz w:val="24"/>
           <w:szCs w:val="20"/>
         </w:rPr>
       </w:pPr>
-    </w:p>
-    <w:p>
-      <w:pPr>
-        <w:jc w:val="both"/>
+      <w:r>
         <w:rPr>
           <w:rFonts w:eastAsia="Times New Roman" w:cs="Arial"/>
           <w:sz w:val="24"/>
           <w:szCs w:val="20"/>
         </w:rPr>
-      </w:pPr>
+        <w:t xml:space="preserve"> </w:t>
+      </w:r>
       <w:r>
         <w:rPr>
           <w:rFonts w:eastAsia="Times New Roman" w:cs="Arial"/>
@@ -2772,6 +2780,10 @@
       </w:tr>
     </w:tbl>
     <w:p/>
+    <w:p/>
+    <w:p/>
+    <w:p/>
+    <w:p/>
     <w:p>
       <w:pPr>
         <w:pStyle w:val="Ttulo3"/>
@@ -2923,11 +2935,9 @@
         <w:t xml:space="preserve"> sumária</w:t>
       </w:r>
     </w:p>
-    <w:p/>
     <w:p>
       <w:pPr>
         <w:pStyle w:val="TableText"/>
-        <w:ind w:firstLine="708"/>
         <w:jc w:val="both"/>
         <w:rPr>
           <w:rFonts w:ascii="Arial" w:hAnsi="Arial" w:cs="Arial"/>
@@ -2939,6 +2949,13 @@
           <w:rFonts w:ascii="Arial" w:hAnsi="Arial" w:cs="Arial"/>
           <w:lang w:val="pt-BR"/>
         </w:rPr>
+        <w:t xml:space="preserve"> </w:t>
+      </w:r>
+      <w:r>
+        <w:rPr>
+          <w:rFonts w:ascii="Arial" w:hAnsi="Arial" w:cs="Arial"/>
+          <w:lang w:val="pt-BR"/>
+        </w:rPr>
         <w:t>N</w:t>
       </w:r>
       <w:r>
@@ -2953,21 +2970,14 @@
           <w:rFonts w:ascii="Arial" w:hAnsi="Arial" w:cs="Arial"/>
           <w:lang w:val="pt-BR"/>
         </w:rPr>
-        <w:t xml:space="preserve">tela inicial </w:t>
-      </w:r>
-      <w:r>
-        <w:rPr>
-          <w:rFonts w:ascii="Arial" w:hAnsi="Arial" w:cs="Arial"/>
-          <w:lang w:val="pt-BR"/>
-        </w:rPr>
-        <w:t>d</w:t>
-      </w:r>
-      <w:r>
-        <w:rPr>
-          <w:rFonts w:ascii="Arial" w:hAnsi="Arial" w:cs="Arial"/>
-          <w:lang w:val="pt-BR"/>
-        </w:rPr>
-        <w:t xml:space="preserve">o programa ao acessar a tela de </w:t>
+        <w:t>tela</w:t>
+      </w:r>
+      <w:r>
+        <w:rPr>
+          <w:rFonts w:ascii="Arial" w:hAnsi="Arial" w:cs="Arial"/>
+          <w:lang w:val="pt-BR"/>
+        </w:rPr>
+        <w:t xml:space="preserve"> inicial ”</w:t>
       </w:r>
       <w:proofErr w:type="gramStart"/>
       <w:r>
@@ -2983,21 +2993,72 @@
           <w:rFonts w:ascii="Arial" w:hAnsi="Arial" w:cs="Arial"/>
           <w:lang w:val="pt-BR"/>
         </w:rPr>
-        <w:t xml:space="preserve">, quando clica no campo, onde espera um numero de “1” à “5”, e é digitado um caractere do tipo “char” </w:t>
-      </w:r>
-      <w:r>
-        <w:rPr>
-          <w:rFonts w:ascii="Arial" w:hAnsi="Arial" w:cs="Arial"/>
-          <w:lang w:val="pt-BR"/>
-        </w:rPr>
-        <w:t>e clica na opção “ok”, a</w:t>
-      </w:r>
-      <w:r>
-        <w:rPr>
-          <w:rFonts w:ascii="Arial" w:hAnsi="Arial" w:cs="Arial"/>
-          <w:lang w:val="pt-BR"/>
-        </w:rPr>
-        <w:t xml:space="preserve"> janela fecha e consequentemente sai do programa.</w:t>
+        <w:t xml:space="preserve">” </w:t>
+      </w:r>
+      <w:r>
+        <w:rPr>
+          <w:rFonts w:ascii="Arial" w:hAnsi="Arial" w:cs="Arial"/>
+          <w:lang w:val="pt-BR"/>
+        </w:rPr>
+        <w:t xml:space="preserve">ao </w:t>
+      </w:r>
+      <w:r>
+        <w:rPr>
+          <w:rFonts w:ascii="Arial" w:hAnsi="Arial" w:cs="Arial"/>
+          <w:lang w:val="pt-BR"/>
+        </w:rPr>
+        <w:t>escolher opção “Administrativo”</w:t>
+      </w:r>
+      <w:r>
+        <w:rPr>
+          <w:rFonts w:ascii="Arial" w:hAnsi="Arial" w:cs="Arial"/>
+          <w:lang w:val="pt-BR"/>
+        </w:rPr>
+        <w:t>,</w:t>
+      </w:r>
+      <w:r>
+        <w:rPr>
+          <w:rFonts w:ascii="Arial" w:hAnsi="Arial" w:cs="Arial"/>
+          <w:lang w:val="pt-BR"/>
+        </w:rPr>
+        <w:t xml:space="preserve"> ao ser inserido no campo “escolha opção” </w:t>
+      </w:r>
+      <w:r>
+        <w:rPr>
+          <w:rFonts w:ascii="Arial" w:hAnsi="Arial" w:cs="Arial"/>
+          <w:lang w:val="pt-BR"/>
+        </w:rPr>
+        <w:t>e usuário digitar</w:t>
+      </w:r>
+      <w:r>
+        <w:rPr>
+          <w:rFonts w:ascii="Arial" w:hAnsi="Arial" w:cs="Arial"/>
+          <w:lang w:val="pt-BR"/>
+        </w:rPr>
+        <w:t xml:space="preserve"> uma letra e pressionar “</w:t>
+      </w:r>
+      <w:proofErr w:type="spellStart"/>
+      <w:r>
+        <w:rPr>
+          <w:rFonts w:ascii="Arial" w:hAnsi="Arial" w:cs="Arial"/>
+          <w:lang w:val="pt-BR"/>
+        </w:rPr>
+        <w:t>enter</w:t>
+      </w:r>
+      <w:proofErr w:type="spellEnd"/>
+      <w:r>
+        <w:rPr>
+          <w:rFonts w:ascii="Arial" w:hAnsi="Arial" w:cs="Arial"/>
+          <w:lang w:val="pt-BR"/>
+        </w:rPr>
+        <w:t xml:space="preserve">” o programa se fecha </w:t>
+      </w:r>
+      <w:r>
+        <w:rPr>
+          <w:rFonts w:ascii="Arial" w:hAnsi="Arial" w:cs="Arial"/>
+          <w:lang w:val="pt-BR"/>
+        </w:rPr>
+        <w:t>.</w:t>
       </w:r>
     </w:p>
     <w:p>
@@ -3026,7 +3087,6 @@
         <w:t xml:space="preserve"> Justificativa</w:t>
       </w:r>
     </w:p>
-    <w:p/>
     <w:p>
       <w:pPr>
         <w:pStyle w:val="TableText"/>
@@ -3041,89 +3101,24 @@
           <w:rFonts w:ascii="Arial" w:hAnsi="Arial" w:cs="Arial"/>
           <w:lang w:val="pt-BR"/>
         </w:rPr>
-        <w:tab/>
-        <w:t xml:space="preserve">Melhoria e facilidade </w:t>
-      </w:r>
-      <w:r>
-        <w:rPr>
-          <w:rFonts w:ascii="Arial" w:hAnsi="Arial" w:cs="Arial"/>
-          <w:lang w:val="pt-BR"/>
-        </w:rPr>
-        <w:t xml:space="preserve">de forma </w:t>
-      </w:r>
-      <w:r>
-        <w:rPr>
-          <w:rFonts w:ascii="Arial" w:hAnsi="Arial" w:cs="Arial"/>
-          <w:lang w:val="pt-BR"/>
-        </w:rPr>
-        <w:t xml:space="preserve">intuitiva e </w:t>
-      </w:r>
-      <w:r>
-        <w:rPr>
-          <w:rFonts w:ascii="Arial" w:hAnsi="Arial" w:cs="Arial"/>
-          <w:lang w:val="pt-BR"/>
-        </w:rPr>
-        <w:t xml:space="preserve">correta </w:t>
-      </w:r>
-      <w:r>
-        <w:rPr>
-          <w:rFonts w:ascii="Arial" w:hAnsi="Arial" w:cs="Arial"/>
-          <w:lang w:val="pt-BR"/>
-        </w:rPr>
-        <w:t>no aces</w:t>
-      </w:r>
-      <w:r>
-        <w:rPr>
-          <w:rFonts w:ascii="Arial" w:hAnsi="Arial" w:cs="Arial"/>
-          <w:lang w:val="pt-BR"/>
-        </w:rPr>
-        <w:t>s</w:t>
-      </w:r>
-      <w:r>
-        <w:rPr>
-          <w:rFonts w:ascii="Arial" w:hAnsi="Arial" w:cs="Arial"/>
-          <w:lang w:val="pt-BR"/>
-        </w:rPr>
-        <w:t xml:space="preserve">o </w:t>
-      </w:r>
-      <w:r>
-        <w:rPr>
-          <w:rFonts w:ascii="Arial" w:hAnsi="Arial" w:cs="Arial"/>
-          <w:lang w:val="pt-BR"/>
-        </w:rPr>
-        <w:t>e uso d</w:t>
-      </w:r>
-      <w:r>
-        <w:rPr>
-          <w:rFonts w:ascii="Arial" w:hAnsi="Arial" w:cs="Arial"/>
-          <w:lang w:val="pt-BR"/>
-        </w:rPr>
-        <w:t xml:space="preserve">o programa, promovendo um uso adequado do </w:t>
-      </w:r>
-      <w:r>
-        <w:rPr>
-          <w:rFonts w:ascii="Arial" w:hAnsi="Arial" w:cs="Arial"/>
-          <w:lang w:val="pt-BR"/>
-        </w:rPr>
-        <w:t>mesmo</w:t>
-      </w:r>
-      <w:r>
-        <w:rPr>
-          <w:rFonts w:ascii="Arial" w:hAnsi="Arial" w:cs="Arial"/>
-          <w:lang w:val="pt-BR"/>
-        </w:rPr>
-        <w:t xml:space="preserve"> já nas telas iniciais.</w:t>
-      </w:r>
-    </w:p>
-    <w:p>
-      <w:pPr>
-        <w:pStyle w:val="TableText"/>
-        <w:jc w:val="both"/>
-        <w:rPr>
-          <w:rFonts w:ascii="Arial" w:hAnsi="Arial" w:cs="Arial"/>
-          <w:lang w:val="pt-BR"/>
-        </w:rPr>
-      </w:pPr>
+        <w:t xml:space="preserve">Usuário deverá ser informado que o campo só poderá ser preenchido com números referentes </w:t>
+      </w:r>
+      <w:proofErr w:type="gramStart"/>
+      <w:r>
+        <w:rPr>
+          <w:rFonts w:ascii="Arial" w:hAnsi="Arial" w:cs="Arial"/>
+          <w:lang w:val="pt-BR"/>
+        </w:rPr>
+        <w:t>as</w:t>
+      </w:r>
+      <w:proofErr w:type="gramEnd"/>
+      <w:r>
+        <w:rPr>
+          <w:rFonts w:ascii="Arial" w:hAnsi="Arial" w:cs="Arial"/>
+          <w:lang w:val="pt-BR"/>
+        </w:rPr>
+        <w:t xml:space="preserve"> opções que estão na tabela.</w:t>
+      </w:r>
     </w:p>
     <w:p>
       <w:pPr>
@@ -3151,7 +3146,6 @@
       </w:pPr>
       <w:proofErr w:type="gramStart"/>
       <w:r>
-        <w:lastRenderedPageBreak/>
         <w:t xml:space="preserve">5.3 - </w:t>
       </w:r>
       <w:r>
@@ -3165,7 +3159,6 @@
         <w:t>projeto</w:t>
       </w:r>
     </w:p>
-    <w:p/>
     <w:p>
       <w:pPr>
         <w:rPr>
@@ -3299,7 +3292,25 @@
               <w:rPr>
                 <w:szCs w:val="20"/>
               </w:rPr>
-              <w:t>1 Hora de um desenvolvedor.</w:t>
+              <w:t>16</w:t>
+            </w:r>
+            <w:r>
+              <w:rPr>
+                <w:szCs w:val="20"/>
+              </w:rPr>
+              <w:t xml:space="preserve"> Hora</w:t>
+            </w:r>
+            <w:r>
+              <w:rPr>
+                <w:szCs w:val="20"/>
+              </w:rPr>
+              <w:t>s</w:t>
+            </w:r>
+            <w:r>
+              <w:rPr>
+                <w:szCs w:val="20"/>
+              </w:rPr>
+              <w:t xml:space="preserve"> de um desenvolvedor.</w:t>
             </w:r>
           </w:p>
         </w:tc>
@@ -3401,7 +3412,15 @@
                 <w:b/>
                 <w:szCs w:val="20"/>
               </w:rPr>
-              <w:t xml:space="preserve"> (</w:t>
+              <w:t xml:space="preserve"> </w:t>
+            </w:r>
+            <w:r>
+              <w:rPr>
+                <w:b/>
+                <w:szCs w:val="20"/>
+              </w:rPr>
+              <w:lastRenderedPageBreak/>
+              <w:t>(</w:t>
             </w:r>
             <w:r>
               <w:rPr>
@@ -3438,6 +3457,7 @@
               <w:rPr>
                 <w:szCs w:val="20"/>
               </w:rPr>
+              <w:lastRenderedPageBreak/>
               <w:t xml:space="preserve">Mais um dia de </w:t>
             </w:r>
             <w:proofErr w:type="gramStart"/>
@@ -3599,159 +3619,90 @@
       <w:pPr>
         <w:pStyle w:val="Ttulo3"/>
       </w:pPr>
+      <w:proofErr w:type="gramStart"/>
+      <w:r>
+        <w:t>6</w:t>
+      </w:r>
+      <w:r>
+        <w:t>.1 - Descrição</w:t>
+      </w:r>
+      <w:proofErr w:type="gramEnd"/>
+      <w:r>
+        <w:t xml:space="preserve"> sumária</w:t>
+      </w:r>
+    </w:p>
+    <w:p>
+      <w:pPr>
+        <w:pStyle w:val="TableText"/>
+        <w:jc w:val="both"/>
+        <w:rPr>
+          <w:rFonts w:ascii="Arial" w:hAnsi="Arial" w:cs="Arial"/>
+          <w:lang w:val="pt-BR"/>
+        </w:rPr>
+      </w:pPr>
+      <w:r>
+        <w:rPr>
+          <w:rFonts w:ascii="Arial" w:hAnsi="Arial" w:cs="Arial"/>
+          <w:lang w:val="pt-BR"/>
+        </w:rPr>
+        <w:t>Tela inicial “</w:t>
+      </w:r>
+      <w:proofErr w:type="gramStart"/>
+      <w:r>
+        <w:rPr>
+          <w:rFonts w:ascii="Arial" w:hAnsi="Arial" w:cs="Arial"/>
+          <w:lang w:val="pt-BR"/>
+        </w:rPr>
+        <w:t>menu</w:t>
+      </w:r>
+      <w:proofErr w:type="gramEnd"/>
+      <w:r>
+        <w:rPr>
+          <w:rFonts w:ascii="Arial" w:hAnsi="Arial" w:cs="Arial"/>
+          <w:lang w:val="pt-BR"/>
+        </w:rPr>
+        <w:t>” ao ser inserido “espaço” e logo após clicar no botão “</w:t>
+      </w:r>
+      <w:proofErr w:type="spellStart"/>
+      <w:r>
+        <w:rPr>
+          <w:rFonts w:ascii="Arial" w:hAnsi="Arial" w:cs="Arial"/>
+          <w:lang w:val="pt-BR"/>
+        </w:rPr>
+        <w:t>enter</w:t>
+      </w:r>
+      <w:proofErr w:type="spellEnd"/>
+      <w:r>
+        <w:rPr>
+          <w:rFonts w:ascii="Arial" w:hAnsi="Arial" w:cs="Arial"/>
+          <w:lang w:val="pt-BR"/>
+        </w:rPr>
+        <w:t>”, programa se fecha</w:t>
+      </w:r>
+      <w:r>
+        <w:rPr>
+          <w:rFonts w:ascii="Arial" w:hAnsi="Arial" w:cs="Arial"/>
+          <w:lang w:val="pt-BR"/>
+        </w:rPr>
+        <w:t>.</w:t>
+      </w:r>
+    </w:p>
+    <w:p>
+      <w:pPr>
+        <w:pStyle w:val="TableText"/>
+        <w:rPr>
+          <w:rFonts w:ascii="Arial" w:hAnsi="Arial" w:cs="Arial"/>
+          <w:lang w:val="pt-BR"/>
+        </w:rPr>
+      </w:pPr>
     </w:p>
     <w:p>
       <w:pPr>
         <w:pStyle w:val="Ttulo3"/>
       </w:pPr>
-      <w:proofErr w:type="gramStart"/>
       <w:r>
         <w:t>6</w:t>
       </w:r>
-      <w:r>
-        <w:t>.1 - Descrição</w:t>
-      </w:r>
-      <w:proofErr w:type="gramEnd"/>
-      <w:r>
-        <w:t xml:space="preserve"> sumária</w:t>
-      </w:r>
-    </w:p>
-    <w:p>
-      <w:pPr>
-        <w:pStyle w:val="TableText"/>
-        <w:ind w:firstLine="708"/>
-        <w:jc w:val="both"/>
-        <w:rPr>
-          <w:rFonts w:ascii="Arial" w:hAnsi="Arial" w:cs="Arial"/>
-          <w:lang w:val="pt-BR"/>
-        </w:rPr>
-      </w:pPr>
-      <w:r>
-        <w:rPr>
-          <w:rFonts w:ascii="Arial" w:hAnsi="Arial" w:cs="Arial"/>
-          <w:lang w:val="pt-BR"/>
-        </w:rPr>
-        <w:t>Ainda n</w:t>
-      </w:r>
-      <w:r>
-        <w:rPr>
-          <w:rFonts w:ascii="Arial" w:hAnsi="Arial" w:cs="Arial"/>
-          <w:lang w:val="pt-BR"/>
-        </w:rPr>
-        <w:t xml:space="preserve">a </w:t>
-      </w:r>
-      <w:r>
-        <w:rPr>
-          <w:rFonts w:ascii="Arial" w:hAnsi="Arial" w:cs="Arial"/>
-          <w:lang w:val="pt-BR"/>
-        </w:rPr>
-        <w:t xml:space="preserve">tela inicial </w:t>
-      </w:r>
-      <w:r>
-        <w:rPr>
-          <w:rFonts w:ascii="Arial" w:hAnsi="Arial" w:cs="Arial"/>
-          <w:lang w:val="pt-BR"/>
-        </w:rPr>
-        <w:t>d</w:t>
-      </w:r>
-      <w:r>
-        <w:rPr>
-          <w:rFonts w:ascii="Arial" w:hAnsi="Arial" w:cs="Arial"/>
-          <w:lang w:val="pt-BR"/>
-        </w:rPr>
-        <w:t xml:space="preserve">o programa ao acessar a tela de </w:t>
-      </w:r>
-      <w:proofErr w:type="gramStart"/>
-      <w:r>
-        <w:rPr>
-          <w:rFonts w:ascii="Arial" w:hAnsi="Arial" w:cs="Arial"/>
-          <w:lang w:val="pt-BR"/>
-        </w:rPr>
-        <w:t>menu</w:t>
-      </w:r>
-      <w:proofErr w:type="gramEnd"/>
-      <w:r>
-        <w:rPr>
-          <w:rFonts w:ascii="Arial" w:hAnsi="Arial" w:cs="Arial"/>
-          <w:lang w:val="pt-BR"/>
-        </w:rPr>
-        <w:t xml:space="preserve">, quando </w:t>
-      </w:r>
-      <w:r>
-        <w:rPr>
-          <w:rFonts w:ascii="Arial" w:hAnsi="Arial" w:cs="Arial"/>
-          <w:lang w:val="pt-BR"/>
-        </w:rPr>
-        <w:t xml:space="preserve">o usuário </w:t>
-      </w:r>
-      <w:r>
-        <w:rPr>
-          <w:rFonts w:ascii="Arial" w:hAnsi="Arial" w:cs="Arial"/>
-          <w:lang w:val="pt-BR"/>
-        </w:rPr>
-        <w:t>clica no campo, onde espera um n</w:t>
-      </w:r>
-      <w:r>
-        <w:rPr>
-          <w:rFonts w:ascii="Arial" w:hAnsi="Arial" w:cs="Arial"/>
-          <w:lang w:val="pt-BR"/>
-        </w:rPr>
-        <w:t>ú</w:t>
-      </w:r>
-      <w:r>
-        <w:rPr>
-          <w:rFonts w:ascii="Arial" w:hAnsi="Arial" w:cs="Arial"/>
-          <w:lang w:val="pt-BR"/>
-        </w:rPr>
-        <w:t xml:space="preserve">mero de “1” à “5”, e é digitado </w:t>
-      </w:r>
-      <w:r>
-        <w:rPr>
-          <w:rFonts w:ascii="Arial" w:hAnsi="Arial" w:cs="Arial"/>
-          <w:lang w:val="pt-BR"/>
-        </w:rPr>
-        <w:t>espaço</w:t>
-      </w:r>
-      <w:r>
-        <w:rPr>
-          <w:rFonts w:ascii="Arial" w:hAnsi="Arial" w:cs="Arial"/>
-          <w:lang w:val="pt-BR"/>
-        </w:rPr>
-        <w:t xml:space="preserve"> </w:t>
-      </w:r>
-      <w:r>
-        <w:rPr>
-          <w:rFonts w:ascii="Arial" w:hAnsi="Arial" w:cs="Arial"/>
-          <w:lang w:val="pt-BR"/>
-        </w:rPr>
-        <w:t>e clica em “ok” a</w:t>
-      </w:r>
-      <w:r>
-        <w:rPr>
-          <w:rFonts w:ascii="Arial" w:hAnsi="Arial" w:cs="Arial"/>
-          <w:lang w:val="pt-BR"/>
-        </w:rPr>
-        <w:t xml:space="preserve"> janela fecha e consequentemente sai do programa.</w:t>
-      </w:r>
-    </w:p>
-    <w:p>
-      <w:pPr>
-        <w:pStyle w:val="TableText"/>
-        <w:rPr>
-          <w:rFonts w:ascii="Arial" w:hAnsi="Arial" w:cs="Arial"/>
-          <w:lang w:val="pt-BR"/>
-        </w:rPr>
-      </w:pPr>
-    </w:p>
-    <w:p>
-      <w:pPr>
-        <w:pStyle w:val="Ttulo3"/>
-      </w:pPr>
-      <w:r>
-        <w:t>6</w:t>
-      </w:r>
-      <w:bookmarkStart w:id="0" w:name="_GoBack"/>
-      <w:bookmarkEnd w:id="0"/>
       <w:r>
         <w:t>.2 - Justificativa</w:t>
       </w:r>
@@ -3770,22 +3721,23 @@
           <w:rFonts w:ascii="Arial" w:hAnsi="Arial" w:cs="Arial"/>
           <w:lang w:val="pt-BR"/>
         </w:rPr>
-        <w:tab/>
-        <w:t xml:space="preserve">Melhoria e facilidade de forma </w:t>
-      </w:r>
-      <w:r>
-        <w:rPr>
-          <w:rFonts w:ascii="Arial" w:hAnsi="Arial" w:cs="Arial"/>
-          <w:lang w:val="pt-BR"/>
-        </w:rPr>
-        <w:t xml:space="preserve">intuitiva e </w:t>
-      </w:r>
-      <w:r>
-        <w:rPr>
-          <w:rFonts w:ascii="Arial" w:hAnsi="Arial" w:cs="Arial"/>
-          <w:lang w:val="pt-BR"/>
-        </w:rPr>
-        <w:t>correta no acesso ao programa, promovendo um uso adequado do mesmo já nas telas iniciais.</w:t>
+        <w:t xml:space="preserve">O programa deverá informar que não existe opção e usuário deverá inserir um valor referente ao </w:t>
+      </w:r>
+      <w:proofErr w:type="gramStart"/>
+      <w:r>
+        <w:rPr>
+          <w:rFonts w:ascii="Arial" w:hAnsi="Arial" w:cs="Arial"/>
+          <w:lang w:val="pt-BR"/>
+        </w:rPr>
+        <w:t>menu</w:t>
+      </w:r>
+      <w:proofErr w:type="gramEnd"/>
+      <w:r>
+        <w:rPr>
+          <w:rFonts w:ascii="Arial" w:hAnsi="Arial" w:cs="Arial"/>
+          <w:lang w:val="pt-BR"/>
+        </w:rPr>
+        <w:t>.</w:t>
       </w:r>
     </w:p>
     <w:p>
@@ -5109,7 +5061,6 @@
       <w:lang w:eastAsia="pt-BR"/>
     </w:rPr>
     <w:tblPr>
-      <w:tblInd w:w="0" w:type="dxa"/>
       <w:tblBorders>
         <w:top w:val="single" w:sz="4" w:space="0" w:color="auto"/>
         <w:left w:val="single" w:sz="4" w:space="0" w:color="auto"/>
@@ -5118,12 +5069,6 @@
         <w:insideH w:val="single" w:sz="4" w:space="0" w:color="auto"/>
         <w:insideV w:val="single" w:sz="4" w:space="0" w:color="auto"/>
       </w:tblBorders>
-      <w:tblCellMar>
-        <w:top w:w="0" w:type="dxa"/>
-        <w:left w:w="108" w:type="dxa"/>
-        <w:bottom w:w="0" w:type="dxa"/>
-        <w:right w:w="108" w:type="dxa"/>
-      </w:tblCellMar>
     </w:tblPr>
   </w:style>
   <w:style w:type="paragraph" w:styleId="Textodebalo">
@@ -5564,7 +5509,6 @@
       <w:lang w:eastAsia="pt-BR"/>
     </w:rPr>
     <w:tblPr>
-      <w:tblInd w:w="0" w:type="dxa"/>
       <w:tblBorders>
         <w:top w:val="single" w:sz="4" w:space="0" w:color="auto"/>
         <w:left w:val="single" w:sz="4" w:space="0" w:color="auto"/>
@@ -5573,12 +5517,6 @@
         <w:insideH w:val="single" w:sz="4" w:space="0" w:color="auto"/>
         <w:insideV w:val="single" w:sz="4" w:space="0" w:color="auto"/>
       </w:tblBorders>
-      <w:tblCellMar>
-        <w:top w:w="0" w:type="dxa"/>
-        <w:left w:w="108" w:type="dxa"/>
-        <w:bottom w:w="0" w:type="dxa"/>
-        <w:right w:w="108" w:type="dxa"/>
-      </w:tblCellMar>
     </w:tblPr>
   </w:style>
   <w:style w:type="paragraph" w:styleId="Textodebalo">

</xml_diff>

<commit_message>
Correção ortográfica-Solicitação de Mudança
</commit_message>
<xml_diff>
--- a/PT-Solicitacao_de_Mudanca/Solicitacao_De_Mudanca.docx
+++ b/PT-Solicitacao_de_Mudanca/Solicitacao_De_Mudanca.docx
@@ -322,8 +322,6 @@
             <w:r>
               <w:t xml:space="preserve"> – Terceira Versão</w:t>
             </w:r>
-            <w:bookmarkStart w:id="0" w:name="_GoBack"/>
-            <w:bookmarkEnd w:id="0"/>
           </w:p>
         </w:tc>
       </w:tr>
@@ -472,6 +470,13 @@
           <w:rFonts w:ascii="Arial" w:hAnsi="Arial" w:cs="Arial"/>
           <w:lang w:val="pt-BR"/>
         </w:rPr>
+        <w:t xml:space="preserve">  </w:t>
+      </w:r>
+      <w:r>
+        <w:rPr>
+          <w:rFonts w:ascii="Arial" w:hAnsi="Arial" w:cs="Arial"/>
+          <w:lang w:val="pt-BR"/>
+        </w:rPr>
         <w:t>N</w:t>
       </w:r>
       <w:r>
@@ -616,22 +621,10 @@
           <w:rFonts w:ascii="Arial" w:hAnsi="Arial"/>
           <w:lang w:val="pt-BR"/>
         </w:rPr>
-        <w:t>Caso o erro permaneça, banco de dados terá grande erro</w:t>
-      </w:r>
-      <w:r>
-        <w:rPr>
-          <w:rFonts w:ascii="Arial" w:hAnsi="Arial"/>
-          <w:lang w:val="pt-BR"/>
-        </w:rPr>
-        <w:t xml:space="preserve"> em sua estrutura, cadastrando </w:t>
-      </w:r>
-      <w:r>
-        <w:rPr>
-          <w:rFonts w:ascii="Arial" w:hAnsi="Arial"/>
-          <w:lang w:val="pt-BR"/>
-        </w:rPr>
-        <w:t>funcionários sem nomes, campo deverá informar que é obrigatório o preenchimento</w:t>
-      </w:r>
+        <w:t xml:space="preserve">  Informar ao usuário a obrigatoriedade de preencher seu nome</w:t>
+      </w:r>
+      <w:bookmarkStart w:id="0" w:name="_GoBack"/>
+      <w:bookmarkEnd w:id="0"/>
       <w:r>
         <w:rPr>
           <w:rFonts w:ascii="Arial" w:hAnsi="Arial"/>
@@ -667,15 +660,6 @@
       <w:r>
         <w:t>projeto</w:t>
       </w:r>
-    </w:p>
-    <w:p>
-      <w:pPr>
-        <w:rPr>
-          <w:rFonts w:cs="Arial"/>
-          <w:sz w:val="16"/>
-          <w:szCs w:val="16"/>
-        </w:rPr>
-      </w:pPr>
     </w:p>
     <w:tbl>
       <w:tblPr>
@@ -1123,6 +1107,13 @@
           <w:rFonts w:ascii="Arial" w:hAnsi="Arial" w:cs="Arial"/>
           <w:lang w:val="pt-BR"/>
         </w:rPr>
+        <w:t xml:space="preserve">  </w:t>
+      </w:r>
+      <w:r>
+        <w:rPr>
+          <w:rFonts w:ascii="Arial" w:hAnsi="Arial" w:cs="Arial"/>
+          <w:lang w:val="pt-BR"/>
+        </w:rPr>
         <w:t>N</w:t>
       </w:r>
       <w:r>
@@ -1175,7 +1166,6 @@
         <w:pStyle w:val="Ttulo3"/>
       </w:pPr>
       <w:r>
-        <w:lastRenderedPageBreak/>
         <w:t>2</w:t>
       </w:r>
       <w:r>
@@ -1196,6 +1186,13 @@
           <w:rFonts w:ascii="Arial" w:hAnsi="Arial"/>
           <w:lang w:val="pt-BR"/>
         </w:rPr>
+        <w:t xml:space="preserve">  </w:t>
+      </w:r>
+      <w:r>
+        <w:rPr>
+          <w:rFonts w:ascii="Arial" w:hAnsi="Arial"/>
+          <w:lang w:val="pt-BR"/>
+        </w:rPr>
         <w:t xml:space="preserve">Se esse erro não for corrigido funcionário </w:t>
       </w:r>
       <w:r>
@@ -1203,28 +1200,65 @@
           <w:rFonts w:ascii="Arial" w:hAnsi="Arial"/>
           <w:lang w:val="pt-BR"/>
         </w:rPr>
-        <w:t>poderá cadastrar qualquer idade</w:t>
+        <w:t>poderá</w:t>
       </w:r>
       <w:r>
         <w:rPr>
           <w:rFonts w:ascii="Arial" w:hAnsi="Arial"/>
           <w:lang w:val="pt-BR"/>
         </w:rPr>
-        <w:t>, e se for detectado q</w:t>
+        <w:t xml:space="preserve"> se</w:t>
       </w:r>
       <w:r>
         <w:rPr>
           <w:rFonts w:ascii="Arial" w:hAnsi="Arial"/>
           <w:lang w:val="pt-BR"/>
         </w:rPr>
-        <w:t>ue funcionário é menor de idade</w:t>
+        <w:t xml:space="preserve"> cadastrar</w:t>
       </w:r>
       <w:r>
         <w:rPr>
           <w:rFonts w:ascii="Arial" w:hAnsi="Arial"/>
           <w:lang w:val="pt-BR"/>
         </w:rPr>
-        <w:t>, a empresa poderá pagar e sofrer um processor, além de acarretar erro no cadastro do funcionário no banco de dados</w:t>
+        <w:t xml:space="preserve"> com</w:t>
+      </w:r>
+      <w:proofErr w:type="gramStart"/>
+      <w:r>
+        <w:rPr>
+          <w:rFonts w:ascii="Arial" w:hAnsi="Arial"/>
+          <w:lang w:val="pt-BR"/>
+        </w:rPr>
+        <w:t xml:space="preserve"> </w:t>
+      </w:r>
+      <w:r>
+        <w:rPr>
+          <w:rFonts w:ascii="Arial" w:hAnsi="Arial"/>
+          <w:lang w:val="pt-BR"/>
+        </w:rPr>
+        <w:t xml:space="preserve"> </w:t>
+      </w:r>
+      <w:proofErr w:type="gramEnd"/>
+      <w:r>
+        <w:rPr>
+          <w:rFonts w:ascii="Arial" w:hAnsi="Arial"/>
+          <w:lang w:val="pt-BR"/>
+        </w:rPr>
+        <w:t>qualquer idade</w:t>
+      </w:r>
+      <w:r>
+        <w:rPr>
+          <w:rFonts w:ascii="Arial" w:hAnsi="Arial"/>
+          <w:lang w:val="pt-BR"/>
+        </w:rPr>
+        <w:t xml:space="preserve">, </w:t>
+      </w:r>
+      <w:r>
+        <w:rPr>
+          <w:rFonts w:ascii="Arial" w:hAnsi="Arial"/>
+          <w:lang w:val="pt-BR"/>
+        </w:rPr>
+        <w:t>e isso irá causar conflito no registro do funcionário</w:t>
       </w:r>
       <w:r>
         <w:rPr>
@@ -1249,6 +1283,7 @@
       </w:pPr>
       <w:proofErr w:type="gramStart"/>
       <w:r>
+        <w:lastRenderedPageBreak/>
         <w:t>2</w:t>
       </w:r>
       <w:r>
@@ -1264,15 +1299,6 @@
       <w:r>
         <w:t>projeto</w:t>
       </w:r>
-    </w:p>
-    <w:p>
-      <w:pPr>
-        <w:rPr>
-          <w:rFonts w:cs="Arial"/>
-          <w:sz w:val="16"/>
-          <w:szCs w:val="16"/>
-        </w:rPr>
-      </w:pPr>
     </w:p>
     <w:tbl>
       <w:tblPr>
@@ -1894,14 +1920,595 @@
         <w:t>projeto</w:t>
       </w:r>
     </w:p>
+    <w:tbl>
+      <w:tblPr>
+        <w:tblW w:w="0" w:type="auto"/>
+        <w:jc w:val="center"/>
+        <w:tblInd w:w="-955" w:type="dxa"/>
+        <w:tblBorders>
+          <w:top w:val="single" w:sz="4" w:space="0" w:color="auto"/>
+          <w:left w:val="single" w:sz="4" w:space="0" w:color="auto"/>
+          <w:bottom w:val="single" w:sz="4" w:space="0" w:color="auto"/>
+          <w:right w:val="single" w:sz="4" w:space="0" w:color="auto"/>
+          <w:insideH w:val="single" w:sz="4" w:space="0" w:color="auto"/>
+          <w:insideV w:val="single" w:sz="4" w:space="0" w:color="auto"/>
+        </w:tblBorders>
+        <w:tblLayout w:type="fixed"/>
+        <w:tblLook w:val="0000" w:firstRow="0" w:lastRow="0" w:firstColumn="0" w:lastColumn="0" w:noHBand="0" w:noVBand="0"/>
+      </w:tblPr>
+      <w:tblGrid>
+        <w:gridCol w:w="2177"/>
+        <w:gridCol w:w="6474"/>
+      </w:tblGrid>
+      <w:tr>
+        <w:trPr>
+          <w:jc w:val="center"/>
+        </w:trPr>
+        <w:tc>
+          <w:tcPr>
+            <w:tcW w:w="2177" w:type="dxa"/>
+            <w:tcBorders>
+              <w:bottom w:val="nil"/>
+            </w:tcBorders>
+            <w:shd w:val="clear" w:color="auto" w:fill="DBE5F1" w:themeFill="accent1" w:themeFillTint="33"/>
+          </w:tcPr>
+          <w:p>
+            <w:pPr>
+              <w:jc w:val="center"/>
+              <w:rPr>
+                <w:b/>
+                <w:szCs w:val="20"/>
+              </w:rPr>
+            </w:pPr>
+            <w:r>
+              <w:rPr>
+                <w:b/>
+                <w:szCs w:val="20"/>
+              </w:rPr>
+              <w:t>Análise de Impacto</w:t>
+            </w:r>
+          </w:p>
+        </w:tc>
+        <w:tc>
+          <w:tcPr>
+            <w:tcW w:w="6474" w:type="dxa"/>
+            <w:tcBorders>
+              <w:bottom w:val="single" w:sz="4" w:space="0" w:color="auto"/>
+            </w:tcBorders>
+            <w:shd w:val="clear" w:color="auto" w:fill="DBE5F1" w:themeFill="accent1" w:themeFillTint="33"/>
+          </w:tcPr>
+          <w:p>
+            <w:pPr>
+              <w:jc w:val="center"/>
+              <w:rPr>
+                <w:b/>
+                <w:szCs w:val="20"/>
+              </w:rPr>
+            </w:pPr>
+            <w:r>
+              <w:rPr>
+                <w:b/>
+                <w:szCs w:val="20"/>
+              </w:rPr>
+              <w:t>Descrição</w:t>
+            </w:r>
+          </w:p>
+        </w:tc>
+      </w:tr>
+      <w:tr>
+        <w:trPr>
+          <w:cantSplit/>
+          <w:jc w:val="center"/>
+        </w:trPr>
+        <w:tc>
+          <w:tcPr>
+            <w:tcW w:w="2177" w:type="dxa"/>
+            <w:shd w:val="clear" w:color="auto" w:fill="DBE5F1" w:themeFill="accent1" w:themeFillTint="33"/>
+            <w:vAlign w:val="center"/>
+          </w:tcPr>
+          <w:p>
+            <w:pPr>
+              <w:pStyle w:val="Cabealho"/>
+              <w:jc w:val="center"/>
+              <w:rPr>
+                <w:b/>
+                <w:szCs w:val="20"/>
+              </w:rPr>
+            </w:pPr>
+            <w:r>
+              <w:rPr>
+                <w:b/>
+                <w:szCs w:val="20"/>
+              </w:rPr>
+              <w:t>Esforço Estimado (Horas)</w:t>
+            </w:r>
+          </w:p>
+        </w:tc>
+        <w:tc>
+          <w:tcPr>
+            <w:tcW w:w="6474" w:type="dxa"/>
+            <w:tcBorders>
+              <w:bottom w:val="single" w:sz="4" w:space="0" w:color="auto"/>
+            </w:tcBorders>
+          </w:tcPr>
+          <w:p>
+            <w:pPr>
+              <w:pStyle w:val="Cabealho"/>
+              <w:jc w:val="center"/>
+              <w:rPr>
+                <w:szCs w:val="20"/>
+              </w:rPr>
+            </w:pPr>
+          </w:p>
+          <w:p>
+            <w:pPr>
+              <w:pStyle w:val="Cabealho"/>
+              <w:jc w:val="center"/>
+              <w:rPr>
+                <w:szCs w:val="20"/>
+              </w:rPr>
+            </w:pPr>
+            <w:r>
+              <w:rPr>
+                <w:szCs w:val="20"/>
+              </w:rPr>
+              <w:t>30 minutos</w:t>
+            </w:r>
+          </w:p>
+        </w:tc>
+      </w:tr>
+      <w:tr>
+        <w:trPr>
+          <w:jc w:val="center"/>
+        </w:trPr>
+        <w:tc>
+          <w:tcPr>
+            <w:tcW w:w="2177" w:type="dxa"/>
+            <w:tcBorders>
+              <w:top w:val="single" w:sz="4" w:space="0" w:color="auto"/>
+              <w:left w:val="single" w:sz="4" w:space="0" w:color="auto"/>
+              <w:bottom w:val="single" w:sz="4" w:space="0" w:color="auto"/>
+              <w:right w:val="single" w:sz="4" w:space="0" w:color="auto"/>
+            </w:tcBorders>
+            <w:shd w:val="clear" w:color="auto" w:fill="DBE5F1" w:themeFill="accent1" w:themeFillTint="33"/>
+            <w:vAlign w:val="center"/>
+          </w:tcPr>
+          <w:p>
+            <w:pPr>
+              <w:jc w:val="center"/>
+              <w:rPr>
+                <w:b/>
+                <w:szCs w:val="20"/>
+              </w:rPr>
+            </w:pPr>
+            <w:r>
+              <w:rPr>
+                <w:b/>
+                <w:szCs w:val="20"/>
+              </w:rPr>
+              <w:t>Custo Estimado (R$)</w:t>
+            </w:r>
+          </w:p>
+        </w:tc>
+        <w:tc>
+          <w:tcPr>
+            <w:tcW w:w="6474" w:type="dxa"/>
+            <w:tcBorders>
+              <w:top w:val="single" w:sz="4" w:space="0" w:color="auto"/>
+              <w:left w:val="single" w:sz="4" w:space="0" w:color="auto"/>
+              <w:bottom w:val="single" w:sz="4" w:space="0" w:color="auto"/>
+              <w:right w:val="single" w:sz="4" w:space="0" w:color="auto"/>
+            </w:tcBorders>
+          </w:tcPr>
+          <w:p>
+            <w:pPr>
+              <w:jc w:val="center"/>
+              <w:rPr>
+                <w:szCs w:val="20"/>
+              </w:rPr>
+            </w:pPr>
+          </w:p>
+          <w:p>
+            <w:pPr>
+              <w:jc w:val="center"/>
+              <w:rPr>
+                <w:szCs w:val="20"/>
+              </w:rPr>
+            </w:pPr>
+            <w:r>
+              <w:rPr>
+                <w:szCs w:val="20"/>
+              </w:rPr>
+              <w:t>-</w:t>
+            </w:r>
+          </w:p>
+        </w:tc>
+      </w:tr>
+      <w:tr>
+        <w:trPr>
+          <w:jc w:val="center"/>
+        </w:trPr>
+        <w:tc>
+          <w:tcPr>
+            <w:tcW w:w="2177" w:type="dxa"/>
+            <w:shd w:val="clear" w:color="auto" w:fill="DBE5F1" w:themeFill="accent1" w:themeFillTint="33"/>
+            <w:vAlign w:val="center"/>
+          </w:tcPr>
+          <w:p>
+            <w:pPr>
+              <w:jc w:val="center"/>
+              <w:rPr>
+                <w:b/>
+                <w:szCs w:val="20"/>
+              </w:rPr>
+            </w:pPr>
+            <w:r>
+              <w:rPr>
+                <w:b/>
+                <w:szCs w:val="20"/>
+              </w:rPr>
+              <w:t xml:space="preserve">Impacto no </w:t>
+            </w:r>
+            <w:r>
+              <w:rPr>
+                <w:b/>
+                <w:szCs w:val="20"/>
+              </w:rPr>
+              <w:t>Prazo</w:t>
+            </w:r>
+            <w:r>
+              <w:rPr>
+                <w:b/>
+                <w:szCs w:val="20"/>
+              </w:rPr>
+              <w:t xml:space="preserve"> (</w:t>
+            </w:r>
+            <w:r>
+              <w:rPr>
+                <w:b/>
+                <w:szCs w:val="20"/>
+              </w:rPr>
+              <w:t>D</w:t>
+            </w:r>
+            <w:r>
+              <w:rPr>
+                <w:b/>
+                <w:szCs w:val="20"/>
+              </w:rPr>
+              <w:t>ias)</w:t>
+            </w:r>
+          </w:p>
+        </w:tc>
+        <w:tc>
+          <w:tcPr>
+            <w:tcW w:w="6474" w:type="dxa"/>
+            <w:tcBorders>
+              <w:bottom w:val="single" w:sz="4" w:space="0" w:color="auto"/>
+            </w:tcBorders>
+          </w:tcPr>
+          <w:p>
+            <w:pPr>
+              <w:jc w:val="center"/>
+              <w:rPr>
+                <w:szCs w:val="20"/>
+              </w:rPr>
+            </w:pPr>
+          </w:p>
+          <w:p>
+            <w:pPr>
+              <w:jc w:val="center"/>
+              <w:rPr>
+                <w:szCs w:val="20"/>
+              </w:rPr>
+            </w:pPr>
+            <w:r>
+              <w:rPr>
+                <w:szCs w:val="20"/>
+              </w:rPr>
+              <w:t>Nenhum dia</w:t>
+            </w:r>
+          </w:p>
+        </w:tc>
+      </w:tr>
+    </w:tbl>
+    <w:p/>
+    <w:p/>
+    <w:p/>
+    <w:p/>
+    <w:p/>
+    <w:p/>
+    <w:p/>
+    <w:p/>
+    <w:p/>
+    <w:p/>
+    <w:p/>
+    <w:p/>
     <w:p>
       <w:pPr>
-        <w:rPr>
-          <w:rFonts w:cs="Arial"/>
-          <w:sz w:val="16"/>
-          <w:szCs w:val="16"/>
-        </w:rPr>
+        <w:pStyle w:val="Ttulo3"/>
       </w:pPr>
+      <w:r>
+        <w:t>4 - Solicitação</w:t>
+      </w:r>
+      <w:proofErr w:type="gramStart"/>
+      <w:r>
+        <w:t xml:space="preserve">  </w:t>
+      </w:r>
+      <w:proofErr w:type="gramEnd"/>
+      <w:r>
+        <w:t>de Mudança</w:t>
+      </w:r>
+    </w:p>
+    <w:tbl>
+      <w:tblPr>
+        <w:tblStyle w:val="Tabelacomgrade"/>
+        <w:tblW w:w="8755" w:type="dxa"/>
+        <w:tblLook w:val="04A0" w:firstRow="1" w:lastRow="0" w:firstColumn="1" w:lastColumn="0" w:noHBand="0" w:noVBand="1"/>
+      </w:tblPr>
+      <w:tblGrid>
+        <w:gridCol w:w="1440"/>
+        <w:gridCol w:w="3630"/>
+        <w:gridCol w:w="2551"/>
+        <w:gridCol w:w="1134"/>
+      </w:tblGrid>
+      <w:tr>
+        <w:trPr>
+          <w:trHeight w:val="340"/>
+        </w:trPr>
+        <w:tc>
+          <w:tcPr>
+            <w:tcW w:w="1440" w:type="dxa"/>
+            <w:shd w:val="clear" w:color="auto" w:fill="DBE5F1" w:themeFill="accent1" w:themeFillTint="33"/>
+            <w:vAlign w:val="center"/>
+          </w:tcPr>
+          <w:p>
+            <w:pPr>
+              <w:jc w:val="center"/>
+            </w:pPr>
+            <w:r>
+              <w:rPr>
+                <w:b/>
+              </w:rPr>
+              <w:t>Solicitação</w:t>
+            </w:r>
+          </w:p>
+        </w:tc>
+        <w:tc>
+          <w:tcPr>
+            <w:tcW w:w="3630" w:type="dxa"/>
+            <w:vAlign w:val="center"/>
+          </w:tcPr>
+          <w:p>
+            <w:pPr>
+              <w:jc w:val="center"/>
+            </w:pPr>
+            <w:proofErr w:type="spellStart"/>
+            <w:r>
+              <w:t>Fabiene</w:t>
+            </w:r>
+            <w:proofErr w:type="spellEnd"/>
+            <w:r>
+              <w:t xml:space="preserve"> Souza</w:t>
+            </w:r>
+          </w:p>
+        </w:tc>
+        <w:tc>
+          <w:tcPr>
+            <w:tcW w:w="2551" w:type="dxa"/>
+            <w:shd w:val="clear" w:color="auto" w:fill="DBE5F1" w:themeFill="accent1" w:themeFillTint="33"/>
+            <w:vAlign w:val="center"/>
+          </w:tcPr>
+          <w:p>
+            <w:pPr>
+              <w:jc w:val="center"/>
+              <w:rPr>
+                <w:b/>
+              </w:rPr>
+            </w:pPr>
+            <w:r>
+              <w:rPr>
+                <w:b/>
+              </w:rPr>
+              <w:t>Prioridade</w:t>
+            </w:r>
+          </w:p>
+          <w:p>
+            <w:pPr>
+              <w:jc w:val="center"/>
+              <w:rPr>
+                <w:sz w:val="16"/>
+                <w:szCs w:val="16"/>
+              </w:rPr>
+            </w:pPr>
+            <w:r>
+              <w:rPr>
+                <w:sz w:val="16"/>
+                <w:szCs w:val="16"/>
+              </w:rPr>
+              <w:t>[0-Maior prioridade</w:t>
+            </w:r>
+            <w:proofErr w:type="gramStart"/>
+            <w:r>
+              <w:rPr>
+                <w:sz w:val="16"/>
+                <w:szCs w:val="16"/>
+              </w:rPr>
+              <w:t>..</w:t>
+            </w:r>
+            <w:proofErr w:type="gramEnd"/>
+            <w:r>
+              <w:rPr>
+                <w:sz w:val="16"/>
+                <w:szCs w:val="16"/>
+              </w:rPr>
+              <w:t>5-Menor]</w:t>
+            </w:r>
+          </w:p>
+        </w:tc>
+        <w:tc>
+          <w:tcPr>
+            <w:tcW w:w="1134" w:type="dxa"/>
+            <w:vAlign w:val="center"/>
+          </w:tcPr>
+          <w:p>
+            <w:pPr>
+              <w:jc w:val="center"/>
+            </w:pPr>
+            <w:proofErr w:type="gramStart"/>
+            <w:r>
+              <w:t>1</w:t>
+            </w:r>
+            <w:proofErr w:type="gramEnd"/>
+          </w:p>
+        </w:tc>
+      </w:tr>
+    </w:tbl>
+    <w:p>
+      <w:pPr>
+        <w:rPr>
+          <w:rFonts w:asciiTheme="majorHAnsi" w:eastAsiaTheme="majorEastAsia" w:hAnsiTheme="majorHAnsi" w:cstheme="majorBidi"/>
+          <w:b/>
+          <w:bCs/>
+          <w:color w:val="365F91" w:themeColor="accent1" w:themeShade="BF"/>
+          <w:sz w:val="24"/>
+        </w:rPr>
+      </w:pPr>
+    </w:p>
+    <w:p>
+      <w:pPr>
+        <w:pStyle w:val="Ttulo3"/>
+      </w:pPr>
+      <w:proofErr w:type="gramStart"/>
+      <w:r>
+        <w:lastRenderedPageBreak/>
+        <w:t>4.1 - Descrição</w:t>
+      </w:r>
+      <w:proofErr w:type="gramEnd"/>
+      <w:r>
+        <w:t xml:space="preserve"> sumária</w:t>
+      </w:r>
+    </w:p>
+    <w:p>
+      <w:pPr>
+        <w:pStyle w:val="TableText"/>
+        <w:jc w:val="both"/>
+        <w:rPr>
+          <w:rFonts w:ascii="Arial" w:hAnsi="Arial" w:cs="Arial"/>
+          <w:lang w:val="pt-BR"/>
+        </w:rPr>
+      </w:pPr>
+      <w:r>
+        <w:rPr>
+          <w:rFonts w:ascii="Arial" w:hAnsi="Arial" w:cs="Arial"/>
+          <w:lang w:val="pt-BR"/>
+        </w:rPr>
+        <w:t xml:space="preserve">  </w:t>
+      </w:r>
+      <w:r>
+        <w:rPr>
+          <w:rFonts w:ascii="Arial" w:hAnsi="Arial" w:cs="Arial"/>
+          <w:lang w:val="pt-BR"/>
+        </w:rPr>
+        <w:t xml:space="preserve">Na tela cadastrar funcionário, após a inserção de um funcionário, ao </w:t>
+      </w:r>
+      <w:r>
+        <w:rPr>
+          <w:rFonts w:ascii="Arial" w:hAnsi="Arial" w:cs="Arial"/>
+          <w:lang w:val="pt-BR"/>
+        </w:rPr>
+        <w:t>excluir</w:t>
+      </w:r>
+      <w:r>
+        <w:rPr>
+          <w:rFonts w:ascii="Arial" w:hAnsi="Arial" w:cs="Arial"/>
+          <w:lang w:val="pt-BR"/>
+        </w:rPr>
+        <w:t xml:space="preserve"> o mesmo,</w:t>
+      </w:r>
+      <w:r>
+        <w:rPr>
+          <w:rFonts w:ascii="Arial" w:hAnsi="Arial" w:cs="Arial"/>
+          <w:lang w:val="pt-BR"/>
+        </w:rPr>
+        <w:t xml:space="preserve"> uma mensagem “primeiro aqui” é retornada.</w:t>
+      </w:r>
+    </w:p>
+    <w:p>
+      <w:pPr>
+        <w:pStyle w:val="TableText"/>
+        <w:rPr>
+          <w:rFonts w:ascii="Arial" w:hAnsi="Arial" w:cs="Arial"/>
+          <w:lang w:val="pt-BR"/>
+        </w:rPr>
+      </w:pPr>
+    </w:p>
+    <w:p>
+      <w:pPr>
+        <w:pStyle w:val="Ttulo3"/>
+      </w:pPr>
+      <w:r>
+        <w:t xml:space="preserve">4.2 </w:t>
+      </w:r>
+      <w:r>
+        <w:t>–</w:t>
+      </w:r>
+      <w:r>
+        <w:t xml:space="preserve"> Justificativa</w:t>
+      </w:r>
+    </w:p>
+    <w:p>
+      <w:pPr>
+        <w:jc w:val="both"/>
+        <w:rPr>
+          <w:rFonts w:eastAsia="Times New Roman" w:cs="Arial"/>
+          <w:sz w:val="24"/>
+          <w:szCs w:val="20"/>
+        </w:rPr>
+      </w:pPr>
+      <w:r>
+        <w:rPr>
+          <w:rFonts w:eastAsia="Times New Roman" w:cs="Arial"/>
+          <w:sz w:val="24"/>
+          <w:szCs w:val="20"/>
+        </w:rPr>
+        <w:t xml:space="preserve"> </w:t>
+      </w:r>
+      <w:r>
+        <w:rPr>
+          <w:rFonts w:eastAsia="Times New Roman" w:cs="Arial"/>
+          <w:sz w:val="24"/>
+          <w:szCs w:val="20"/>
+        </w:rPr>
+        <w:t>O usuário fica sem entender o que aconteceu, se o funcionário foi ou não excluído. A apresentação do sistema fica estranha e o usuário precisa realizar a ação de “exibir funcionário” para ter certeza que a ação de exclusão foi realizada.</w:t>
+      </w:r>
+    </w:p>
+    <w:p>
+      <w:pPr>
+        <w:pStyle w:val="TableText"/>
+        <w:rPr>
+          <w:rFonts w:ascii="Arial" w:hAnsi="Arial" w:cs="Arial"/>
+          <w:lang w:val="pt-BR"/>
+        </w:rPr>
+      </w:pPr>
+    </w:p>
+    <w:p>
+      <w:pPr>
+        <w:pStyle w:val="Ttulo3"/>
+      </w:pPr>
+      <w:proofErr w:type="gramStart"/>
+      <w:r>
+        <w:t xml:space="preserve">4.3 - </w:t>
+      </w:r>
+      <w:r>
+        <w:t>Classificação</w:t>
+      </w:r>
+      <w:proofErr w:type="gramEnd"/>
+      <w:r>
+        <w:t xml:space="preserve"> de impacto no </w:t>
+      </w:r>
+      <w:r>
+        <w:t>projeto</w:t>
+      </w:r>
     </w:p>
     <w:tbl>
       <w:tblPr>
@@ -2176,14 +2783,6 @@
                 <w:szCs w:val="20"/>
               </w:rPr>
             </w:pPr>
-          </w:p>
-          <w:p>
-            <w:pPr>
-              <w:jc w:val="center"/>
-              <w:rPr>
-                <w:szCs w:val="20"/>
-              </w:rPr>
-            </w:pPr>
             <w:r>
               <w:rPr>
                 <w:szCs w:val="20"/>
@@ -2194,6 +2793,7 @@
         </w:tc>
       </w:tr>
     </w:tbl>
+    <w:p/>
     <w:p/>
     <w:p/>
     <w:p/>
@@ -2203,7 +2803,7 @@
         <w:pStyle w:val="Ttulo3"/>
       </w:pPr>
       <w:r>
-        <w:t>4 - Solicitação</w:t>
+        <w:t>5 - Solicitação</w:t>
       </w:r>
       <w:proofErr w:type="gramStart"/>
       <w:r>
@@ -2257,13 +2857,8 @@
             <w:pPr>
               <w:jc w:val="center"/>
             </w:pPr>
-            <w:proofErr w:type="spellStart"/>
-            <w:r>
-              <w:t>Fabiene</w:t>
-            </w:r>
-            <w:proofErr w:type="spellEnd"/>
-            <w:r>
-              <w:t xml:space="preserve"> Souza</w:t>
+            <w:r>
+              <w:t>Adriano Vasconcelos</w:t>
             </w:r>
           </w:p>
         </w:tc>
@@ -2331,7 +2926,7 @@
             </w:pPr>
             <w:proofErr w:type="gramStart"/>
             <w:r>
-              <w:t>1</w:t>
+              <w:t>0</w:t>
             </w:r>
             <w:proofErr w:type="gramEnd"/>
           </w:p>
@@ -2340,12 +2935,258 @@
     </w:tbl>
     <w:p>
       <w:pPr>
-        <w:rPr>
-          <w:rFonts w:asciiTheme="majorHAnsi" w:eastAsiaTheme="majorEastAsia" w:hAnsiTheme="majorHAnsi" w:cstheme="majorBidi"/>
-          <w:b/>
-          <w:bCs/>
-          <w:color w:val="365F91" w:themeColor="accent1" w:themeShade="BF"/>
-          <w:sz w:val="24"/>
+        <w:pStyle w:val="Ttulo3"/>
+      </w:pPr>
+      <w:proofErr w:type="gramStart"/>
+      <w:r>
+        <w:t>5</w:t>
+      </w:r>
+      <w:r>
+        <w:t>.1 - Descrição</w:t>
+      </w:r>
+      <w:proofErr w:type="gramEnd"/>
+      <w:r>
+        <w:t xml:space="preserve"> sumária</w:t>
+      </w:r>
+    </w:p>
+    <w:p>
+      <w:pPr>
+        <w:pStyle w:val="TableText"/>
+        <w:jc w:val="both"/>
+        <w:rPr>
+          <w:rFonts w:ascii="Arial" w:hAnsi="Arial" w:cs="Arial"/>
+          <w:lang w:val="pt-BR"/>
+        </w:rPr>
+      </w:pPr>
+      <w:r>
+        <w:rPr>
+          <w:rFonts w:ascii="Arial" w:hAnsi="Arial" w:cs="Arial"/>
+          <w:lang w:val="pt-BR"/>
+        </w:rPr>
+        <w:t xml:space="preserve"> </w:t>
+      </w:r>
+      <w:r>
+        <w:rPr>
+          <w:rFonts w:ascii="Arial" w:hAnsi="Arial" w:cs="Arial"/>
+          <w:lang w:val="pt-BR"/>
+        </w:rPr>
+        <w:t>N</w:t>
+      </w:r>
+      <w:r>
+        <w:rPr>
+          <w:rFonts w:ascii="Arial" w:hAnsi="Arial" w:cs="Arial"/>
+          <w:lang w:val="pt-BR"/>
+        </w:rPr>
+        <w:t xml:space="preserve">a </w:t>
+      </w:r>
+      <w:r>
+        <w:rPr>
+          <w:rFonts w:ascii="Arial" w:hAnsi="Arial" w:cs="Arial"/>
+          <w:lang w:val="pt-BR"/>
+        </w:rPr>
+        <w:t>tela</w:t>
+      </w:r>
+      <w:r>
+        <w:rPr>
+          <w:rFonts w:ascii="Arial" w:hAnsi="Arial" w:cs="Arial"/>
+          <w:lang w:val="pt-BR"/>
+        </w:rPr>
+        <w:t xml:space="preserve"> inicial ”</w:t>
+      </w:r>
+      <w:proofErr w:type="gramStart"/>
+      <w:r>
+        <w:rPr>
+          <w:rFonts w:ascii="Arial" w:hAnsi="Arial" w:cs="Arial"/>
+          <w:lang w:val="pt-BR"/>
+        </w:rPr>
+        <w:t>menu</w:t>
+      </w:r>
+      <w:proofErr w:type="gramEnd"/>
+      <w:r>
+        <w:rPr>
+          <w:rFonts w:ascii="Arial" w:hAnsi="Arial" w:cs="Arial"/>
+          <w:lang w:val="pt-BR"/>
+        </w:rPr>
+        <w:t xml:space="preserve">” </w:t>
+      </w:r>
+      <w:r>
+        <w:rPr>
+          <w:rFonts w:ascii="Arial" w:hAnsi="Arial" w:cs="Arial"/>
+          <w:lang w:val="pt-BR"/>
+        </w:rPr>
+        <w:t xml:space="preserve">ao </w:t>
+      </w:r>
+      <w:r>
+        <w:rPr>
+          <w:rFonts w:ascii="Arial" w:hAnsi="Arial" w:cs="Arial"/>
+          <w:lang w:val="pt-BR"/>
+        </w:rPr>
+        <w:t>escolher opção “Administrativo”</w:t>
+      </w:r>
+      <w:r>
+        <w:rPr>
+          <w:rFonts w:ascii="Arial" w:hAnsi="Arial" w:cs="Arial"/>
+          <w:lang w:val="pt-BR"/>
+        </w:rPr>
+        <w:t>,</w:t>
+      </w:r>
+      <w:r>
+        <w:rPr>
+          <w:rFonts w:ascii="Arial" w:hAnsi="Arial" w:cs="Arial"/>
+          <w:lang w:val="pt-BR"/>
+        </w:rPr>
+        <w:t xml:space="preserve"> ao ser inserido no campo “escolha opção” </w:t>
+      </w:r>
+      <w:r>
+        <w:rPr>
+          <w:rFonts w:ascii="Arial" w:hAnsi="Arial" w:cs="Arial"/>
+          <w:lang w:val="pt-BR"/>
+        </w:rPr>
+        <w:t>s</w:t>
+      </w:r>
+      <w:r>
+        <w:rPr>
+          <w:rFonts w:ascii="Arial" w:hAnsi="Arial" w:cs="Arial"/>
+          <w:lang w:val="pt-BR"/>
+        </w:rPr>
+        <w:t>e usuário digitar</w:t>
+      </w:r>
+      <w:r>
+        <w:rPr>
+          <w:rFonts w:ascii="Arial" w:hAnsi="Arial" w:cs="Arial"/>
+          <w:lang w:val="pt-BR"/>
+        </w:rPr>
+        <w:t xml:space="preserve"> uma letra e pressionar “</w:t>
+      </w:r>
+      <w:proofErr w:type="spellStart"/>
+      <w:r>
+        <w:rPr>
+          <w:rFonts w:ascii="Arial" w:hAnsi="Arial" w:cs="Arial"/>
+          <w:lang w:val="pt-BR"/>
+        </w:rPr>
+        <w:t>enter</w:t>
+      </w:r>
+      <w:proofErr w:type="spellEnd"/>
+      <w:r>
+        <w:rPr>
+          <w:rFonts w:ascii="Arial" w:hAnsi="Arial" w:cs="Arial"/>
+          <w:lang w:val="pt-BR"/>
+        </w:rPr>
+        <w:t xml:space="preserve">” o programa se fecha </w:t>
+      </w:r>
+      <w:r>
+        <w:rPr>
+          <w:rFonts w:ascii="Arial" w:hAnsi="Arial" w:cs="Arial"/>
+          <w:lang w:val="pt-BR"/>
+        </w:rPr>
+        <w:t>.</w:t>
+      </w:r>
+    </w:p>
+    <w:p>
+      <w:pPr>
+        <w:pStyle w:val="TableText"/>
+        <w:rPr>
+          <w:rFonts w:ascii="Arial" w:hAnsi="Arial" w:cs="Arial"/>
+          <w:lang w:val="pt-BR"/>
+        </w:rPr>
+      </w:pPr>
+    </w:p>
+    <w:p>
+      <w:pPr>
+        <w:pStyle w:val="TableText"/>
+        <w:rPr>
+          <w:rFonts w:ascii="Arial" w:hAnsi="Arial" w:cs="Arial"/>
+          <w:lang w:val="pt-BR"/>
+        </w:rPr>
+      </w:pPr>
+    </w:p>
+    <w:p>
+      <w:pPr>
+        <w:pStyle w:val="Ttulo3"/>
+      </w:pPr>
+      <w:r>
+        <w:t>5</w:t>
+      </w:r>
+      <w:r>
+        <w:t xml:space="preserve">.2 </w:t>
+      </w:r>
+      <w:r>
+        <w:t>–</w:t>
+      </w:r>
+      <w:r>
+        <w:t xml:space="preserve"> Justificativa</w:t>
+      </w:r>
+    </w:p>
+    <w:p>
+      <w:pPr>
+        <w:pStyle w:val="TableText"/>
+        <w:jc w:val="both"/>
+        <w:rPr>
+          <w:rFonts w:ascii="Arial" w:hAnsi="Arial" w:cs="Arial"/>
+          <w:lang w:val="pt-BR"/>
+        </w:rPr>
+      </w:pPr>
+      <w:r>
+        <w:rPr>
+          <w:rFonts w:ascii="Arial" w:hAnsi="Arial" w:cs="Arial"/>
+          <w:lang w:val="pt-BR"/>
+        </w:rPr>
+        <w:t xml:space="preserve">Usuário deverá ser informado que o campo só poderá ser preenchido com números referentes </w:t>
+      </w:r>
+      <w:proofErr w:type="gramStart"/>
+      <w:r>
+        <w:rPr>
+          <w:rFonts w:ascii="Arial" w:hAnsi="Arial" w:cs="Arial"/>
+          <w:lang w:val="pt-BR"/>
+        </w:rPr>
+        <w:t>as</w:t>
+      </w:r>
+      <w:proofErr w:type="gramEnd"/>
+      <w:r>
+        <w:rPr>
+          <w:rFonts w:ascii="Arial" w:hAnsi="Arial" w:cs="Arial"/>
+          <w:lang w:val="pt-BR"/>
+        </w:rPr>
+        <w:t xml:space="preserve"> opções que estão na tabela.</w:t>
+      </w:r>
+    </w:p>
+    <w:p>
+      <w:pPr>
+        <w:pStyle w:val="TableText"/>
+        <w:jc w:val="both"/>
+        <w:rPr>
+          <w:rFonts w:ascii="Arial" w:hAnsi="Arial" w:cs="Arial"/>
+          <w:lang w:val="pt-BR"/>
+        </w:rPr>
+      </w:pPr>
+    </w:p>
+    <w:p>
+      <w:pPr>
+        <w:pStyle w:val="TableText"/>
+        <w:jc w:val="both"/>
+        <w:rPr>
+          <w:rFonts w:ascii="Arial" w:hAnsi="Arial" w:cs="Arial"/>
+          <w:lang w:val="pt-BR"/>
+        </w:rPr>
+      </w:pPr>
+    </w:p>
+    <w:p>
+      <w:pPr>
+        <w:pStyle w:val="TableText"/>
+        <w:jc w:val="both"/>
+        <w:rPr>
+          <w:rFonts w:ascii="Arial" w:hAnsi="Arial" w:cs="Arial"/>
+          <w:lang w:val="pt-BR"/>
+        </w:rPr>
+      </w:pPr>
+    </w:p>
+    <w:p>
+      <w:pPr>
+        <w:pStyle w:val="TableText"/>
+        <w:jc w:val="both"/>
+        <w:rPr>
+          <w:rFonts w:ascii="Arial" w:hAnsi="Arial" w:cs="Arial"/>
+          <w:lang w:val="pt-BR"/>
         </w:rPr>
       </w:pPr>
     </w:p>
@@ -2355,146 +3196,18 @@
       </w:pPr>
       <w:proofErr w:type="gramStart"/>
       <w:r>
-        <w:lastRenderedPageBreak/>
-        <w:t>4.1 - Descrição</w:t>
+        <w:t xml:space="preserve">5.3 - </w:t>
+      </w:r>
+      <w:r>
+        <w:t>Classificação</w:t>
       </w:r>
       <w:proofErr w:type="gramEnd"/>
       <w:r>
-        <w:t xml:space="preserve"> sumária</w:t>
-      </w:r>
-    </w:p>
-    <w:p>
-      <w:pPr>
-        <w:pStyle w:val="TableText"/>
-        <w:rPr>
-          <w:rFonts w:ascii="Arial" w:hAnsi="Arial" w:cs="Arial"/>
-          <w:lang w:val="pt-BR"/>
-        </w:rPr>
-      </w:pPr>
-    </w:p>
-    <w:p>
-      <w:pPr>
-        <w:pStyle w:val="TableText"/>
-        <w:jc w:val="both"/>
-        <w:rPr>
-          <w:rFonts w:ascii="Arial" w:hAnsi="Arial" w:cs="Arial"/>
-          <w:lang w:val="pt-BR"/>
-        </w:rPr>
-      </w:pPr>
-      <w:r>
-        <w:rPr>
-          <w:rFonts w:ascii="Arial" w:hAnsi="Arial" w:cs="Arial"/>
-          <w:lang w:val="pt-BR"/>
-        </w:rPr>
-        <w:t xml:space="preserve">Na tela cadastrar funcionário, após a inserção de um funcionário, ao </w:t>
-      </w:r>
-      <w:r>
-        <w:rPr>
-          <w:rFonts w:ascii="Arial" w:hAnsi="Arial" w:cs="Arial"/>
-          <w:lang w:val="pt-BR"/>
-        </w:rPr>
-        <w:t>excluir</w:t>
-      </w:r>
-      <w:r>
-        <w:rPr>
-          <w:rFonts w:ascii="Arial" w:hAnsi="Arial" w:cs="Arial"/>
-          <w:lang w:val="pt-BR"/>
-        </w:rPr>
-        <w:t xml:space="preserve"> o mesmo,</w:t>
-      </w:r>
-      <w:r>
-        <w:rPr>
-          <w:rFonts w:ascii="Arial" w:hAnsi="Arial" w:cs="Arial"/>
-          <w:lang w:val="pt-BR"/>
-        </w:rPr>
-        <w:t xml:space="preserve"> uma mensagem “primeiro aqui” é retornada, porém não esta coerente, deixa vago o que quer que tenha tentado informar.</w:t>
-      </w:r>
-    </w:p>
-    <w:p>
-      <w:pPr>
-        <w:pStyle w:val="TableText"/>
-        <w:rPr>
-          <w:rFonts w:ascii="Arial" w:hAnsi="Arial" w:cs="Arial"/>
-          <w:lang w:val="pt-BR"/>
-        </w:rPr>
-      </w:pPr>
-    </w:p>
-    <w:p>
-      <w:pPr>
-        <w:pStyle w:val="Ttulo3"/>
-      </w:pPr>
-      <w:r>
-        <w:t xml:space="preserve">4.2 </w:t>
-      </w:r>
-      <w:r>
-        <w:t>–</w:t>
-      </w:r>
-      <w:r>
-        <w:t xml:space="preserve"> Justificativa</w:t>
-      </w:r>
-    </w:p>
-    <w:p>
-      <w:pPr>
-        <w:jc w:val="both"/>
-        <w:rPr>
-          <w:rFonts w:eastAsia="Times New Roman" w:cs="Arial"/>
-          <w:sz w:val="24"/>
-          <w:szCs w:val="20"/>
-        </w:rPr>
-      </w:pPr>
-      <w:r>
-        <w:rPr>
-          <w:rFonts w:eastAsia="Times New Roman" w:cs="Arial"/>
-          <w:sz w:val="24"/>
-          <w:szCs w:val="20"/>
-        </w:rPr>
-        <w:t xml:space="preserve"> </w:t>
-      </w:r>
-      <w:r>
-        <w:rPr>
-          <w:rFonts w:eastAsia="Times New Roman" w:cs="Arial"/>
-          <w:sz w:val="24"/>
-          <w:szCs w:val="20"/>
-        </w:rPr>
-        <w:t>O usuário fica sem entender o que aconteceu, se o funcionário foi ou não excluído. A apresentação do sistema fica estranha e o usuário precisa realizar a ação de “exibir funcionário” para ter certeza que a ação de exclusão foi realizada.</w:t>
-      </w:r>
-    </w:p>
-    <w:p>
-      <w:pPr>
-        <w:pStyle w:val="TableText"/>
-        <w:rPr>
-          <w:rFonts w:ascii="Arial" w:hAnsi="Arial" w:cs="Arial"/>
-          <w:lang w:val="pt-BR"/>
-        </w:rPr>
-      </w:pPr>
-    </w:p>
-    <w:p>
-      <w:pPr>
-        <w:pStyle w:val="Ttulo3"/>
-      </w:pPr>
-      <w:proofErr w:type="gramStart"/>
-      <w:r>
-        <w:t xml:space="preserve">4.3 - </w:t>
-      </w:r>
-      <w:r>
-        <w:t>Classificação</w:t>
-      </w:r>
-      <w:proofErr w:type="gramEnd"/>
-      <w:r>
         <w:t xml:space="preserve"> de impacto no </w:t>
       </w:r>
       <w:r>
         <w:t>projeto</w:t>
       </w:r>
-    </w:p>
-    <w:p>
-      <w:pPr>
-        <w:rPr>
-          <w:rFonts w:cs="Arial"/>
-          <w:sz w:val="16"/>
-          <w:szCs w:val="16"/>
-        </w:rPr>
-      </w:pPr>
     </w:p>
     <w:tbl>
       <w:tblPr>
@@ -2606,6 +3319,7 @@
             <w:tcBorders>
               <w:bottom w:val="single" w:sz="4" w:space="0" w:color="auto"/>
             </w:tcBorders>
+            <w:vAlign w:val="center"/>
           </w:tcPr>
           <w:p>
             <w:pPr>
@@ -2615,20 +3329,29 @@
                 <w:szCs w:val="20"/>
               </w:rPr>
             </w:pPr>
-          </w:p>
-          <w:p>
-            <w:pPr>
-              <w:pStyle w:val="Cabealho"/>
-              <w:jc w:val="center"/>
-              <w:rPr>
-                <w:szCs w:val="20"/>
-              </w:rPr>
-            </w:pPr>
-            <w:r>
-              <w:rPr>
-                <w:szCs w:val="20"/>
-              </w:rPr>
-              <w:t>30 minutos</w:t>
+            <w:r>
+              <w:rPr>
+                <w:szCs w:val="20"/>
+              </w:rPr>
+              <w:t>16</w:t>
+            </w:r>
+            <w:r>
+              <w:rPr>
+                <w:szCs w:val="20"/>
+              </w:rPr>
+              <w:t xml:space="preserve"> Hora</w:t>
+            </w:r>
+            <w:r>
+              <w:rPr>
+                <w:szCs w:val="20"/>
+              </w:rPr>
+              <w:t>s</w:t>
+            </w:r>
+            <w:r>
+              <w:rPr>
+                <w:szCs w:val="20"/>
+              </w:rPr>
+              <w:t xml:space="preserve"> de um desenvolvedor.</w:t>
             </w:r>
           </w:p>
         </w:tc>
@@ -2675,27 +3398,20 @@
               <w:bottom w:val="single" w:sz="4" w:space="0" w:color="auto"/>
               <w:right w:val="single" w:sz="4" w:space="0" w:color="auto"/>
             </w:tcBorders>
-          </w:tcPr>
-          <w:p>
-            <w:pPr>
-              <w:jc w:val="center"/>
-              <w:rPr>
-                <w:szCs w:val="20"/>
-              </w:rPr>
-            </w:pPr>
-          </w:p>
-          <w:p>
-            <w:pPr>
-              <w:jc w:val="center"/>
-              <w:rPr>
-                <w:szCs w:val="20"/>
-              </w:rPr>
-            </w:pPr>
-            <w:r>
-              <w:rPr>
-                <w:szCs w:val="20"/>
-              </w:rPr>
-              <w:t>-</w:t>
+            <w:vAlign w:val="center"/>
+          </w:tcPr>
+          <w:p>
+            <w:pPr>
+              <w:jc w:val="center"/>
+              <w:rPr>
+                <w:szCs w:val="20"/>
+              </w:rPr>
+            </w:pPr>
+            <w:r>
+              <w:rPr>
+                <w:szCs w:val="20"/>
+              </w:rPr>
+              <w:t>----------------------------------------</w:t>
             </w:r>
           </w:p>
         </w:tc>
@@ -2737,7 +3453,15 @@
                 <w:b/>
                 <w:szCs w:val="20"/>
               </w:rPr>
-              <w:t xml:space="preserve"> (</w:t>
+              <w:t xml:space="preserve"> </w:t>
+            </w:r>
+            <w:r>
+              <w:rPr>
+                <w:b/>
+                <w:szCs w:val="20"/>
+              </w:rPr>
+              <w:lastRenderedPageBreak/>
+              <w:t>(</w:t>
             </w:r>
             <w:r>
               <w:rPr>
@@ -2761,27 +3485,40 @@
             <w:tcBorders>
               <w:bottom w:val="single" w:sz="4" w:space="0" w:color="auto"/>
             </w:tcBorders>
-          </w:tcPr>
-          <w:p>
-            <w:pPr>
-              <w:jc w:val="center"/>
-              <w:rPr>
-                <w:szCs w:val="20"/>
-              </w:rPr>
-            </w:pPr>
-            <w:r>
-              <w:rPr>
-                <w:szCs w:val="20"/>
-              </w:rPr>
-              <w:t>Nenhum dia</w:t>
+            <w:vAlign w:val="center"/>
+          </w:tcPr>
+          <w:p>
+            <w:pPr>
+              <w:jc w:val="center"/>
+              <w:rPr>
+                <w:szCs w:val="20"/>
+              </w:rPr>
+            </w:pPr>
+            <w:r>
+              <w:rPr>
+                <w:szCs w:val="20"/>
+              </w:rPr>
+              <w:lastRenderedPageBreak/>
+              <w:t xml:space="preserve">Mais um dia de </w:t>
+            </w:r>
+            <w:proofErr w:type="gramStart"/>
+            <w:r>
+              <w:rPr>
+                <w:szCs w:val="20"/>
+              </w:rPr>
+              <w:t>implementação</w:t>
+            </w:r>
+            <w:proofErr w:type="gramEnd"/>
+            <w:r>
+              <w:rPr>
+                <w:szCs w:val="20"/>
+              </w:rPr>
+              <w:t>.</w:t>
             </w:r>
           </w:p>
         </w:tc>
       </w:tr>
     </w:tbl>
-    <w:p/>
-    <w:p/>
-    <w:p/>
     <w:p/>
     <w:p/>
     <w:p>
@@ -2789,7 +3526,7 @@
         <w:pStyle w:val="Ttulo3"/>
       </w:pPr>
       <w:r>
-        <w:t>5 - Solicitação</w:t>
+        <w:t>6 - Solicitação</w:t>
       </w:r>
       <w:proofErr w:type="gramStart"/>
       <w:r>
@@ -2925,7 +3662,7 @@
       </w:pPr>
       <w:proofErr w:type="gramStart"/>
       <w:r>
-        <w:t>5</w:t>
+        <w:t>6</w:t>
       </w:r>
       <w:r>
         <w:t>.1 - Descrição</w:t>
@@ -2949,35 +3686,7 @@
           <w:rFonts w:ascii="Arial" w:hAnsi="Arial" w:cs="Arial"/>
           <w:lang w:val="pt-BR"/>
         </w:rPr>
-        <w:t xml:space="preserve"> </w:t>
-      </w:r>
-      <w:r>
-        <w:rPr>
-          <w:rFonts w:ascii="Arial" w:hAnsi="Arial" w:cs="Arial"/>
-          <w:lang w:val="pt-BR"/>
-        </w:rPr>
-        <w:t>N</w:t>
-      </w:r>
-      <w:r>
-        <w:rPr>
-          <w:rFonts w:ascii="Arial" w:hAnsi="Arial" w:cs="Arial"/>
-          <w:lang w:val="pt-BR"/>
-        </w:rPr>
-        <w:t xml:space="preserve">a </w:t>
-      </w:r>
-      <w:r>
-        <w:rPr>
-          <w:rFonts w:ascii="Arial" w:hAnsi="Arial" w:cs="Arial"/>
-          <w:lang w:val="pt-BR"/>
-        </w:rPr>
-        <w:t>tela</w:t>
-      </w:r>
-      <w:r>
-        <w:rPr>
-          <w:rFonts w:ascii="Arial" w:hAnsi="Arial" w:cs="Arial"/>
-          <w:lang w:val="pt-BR"/>
-        </w:rPr>
-        <w:t xml:space="preserve"> inicial ”</w:t>
+        <w:t xml:space="preserve">Caso o usuário clique na opção Administrativo no </w:t>
       </w:r>
       <w:proofErr w:type="gramStart"/>
       <w:r>
@@ -2993,49 +3702,7 @@
           <w:rFonts w:ascii="Arial" w:hAnsi="Arial" w:cs="Arial"/>
           <w:lang w:val="pt-BR"/>
         </w:rPr>
-        <w:t xml:space="preserve">” </w:t>
-      </w:r>
-      <w:r>
-        <w:rPr>
-          <w:rFonts w:ascii="Arial" w:hAnsi="Arial" w:cs="Arial"/>
-          <w:lang w:val="pt-BR"/>
-        </w:rPr>
-        <w:t xml:space="preserve">ao </w:t>
-      </w:r>
-      <w:r>
-        <w:rPr>
-          <w:rFonts w:ascii="Arial" w:hAnsi="Arial" w:cs="Arial"/>
-          <w:lang w:val="pt-BR"/>
-        </w:rPr>
-        <w:t>escolher opção “Administrativo”</w:t>
-      </w:r>
-      <w:r>
-        <w:rPr>
-          <w:rFonts w:ascii="Arial" w:hAnsi="Arial" w:cs="Arial"/>
-          <w:lang w:val="pt-BR"/>
-        </w:rPr>
-        <w:t>,</w:t>
-      </w:r>
-      <w:r>
-        <w:rPr>
-          <w:rFonts w:ascii="Arial" w:hAnsi="Arial" w:cs="Arial"/>
-          <w:lang w:val="pt-BR"/>
-        </w:rPr>
-        <w:t xml:space="preserve"> ao ser inserido no campo “escolha opção” </w:t>
-      </w:r>
-      <w:r>
-        <w:rPr>
-          <w:rFonts w:ascii="Arial" w:hAnsi="Arial" w:cs="Arial"/>
-          <w:lang w:val="pt-BR"/>
-        </w:rPr>
-        <w:t>e usuário digitar</w:t>
-      </w:r>
-      <w:r>
-        <w:rPr>
-          <w:rFonts w:ascii="Arial" w:hAnsi="Arial" w:cs="Arial"/>
-          <w:lang w:val="pt-BR"/>
-        </w:rPr>
-        <w:t xml:space="preserve"> uma letra e pressionar “</w:t>
+        <w:t xml:space="preserve"> inicial, irá abrir uma janela ,informando que digite número referente a sua solicitação(Entrada), se o mesmo digitar espaço e clicar em “</w:t>
       </w:r>
       <w:proofErr w:type="spellStart"/>
       <w:r>
@@ -3051,7 +3718,7 @@
           <w:rFonts w:ascii="Arial" w:hAnsi="Arial" w:cs="Arial"/>
           <w:lang w:val="pt-BR"/>
         </w:rPr>
-        <w:t xml:space="preserve">” o programa se fecha </w:t>
+        <w:t>”, o programa irá se fechar</w:t>
       </w:r>
       <w:r>
         <w:rPr>
@@ -3075,16 +3742,10 @@
         <w:pStyle w:val="Ttulo3"/>
       </w:pPr>
       <w:r>
-        <w:t>5</w:t>
-      </w:r>
-      <w:r>
-        <w:t xml:space="preserve">.2 </w:t>
-      </w:r>
-      <w:r>
-        <w:t>–</w:t>
-      </w:r>
-      <w:r>
-        <w:t xml:space="preserve"> Justificativa</w:t>
+        <w:t>6</w:t>
+      </w:r>
+      <w:r>
+        <w:t>.2 - Justificativa</w:t>
       </w:r>
     </w:p>
     <w:p>
@@ -3101,7 +3762,14 @@
           <w:rFonts w:ascii="Arial" w:hAnsi="Arial" w:cs="Arial"/>
           <w:lang w:val="pt-BR"/>
         </w:rPr>
-        <w:t xml:space="preserve">Usuário deverá ser informado que o campo só poderá ser preenchido com números referentes </w:t>
+        <w:t xml:space="preserve">O programa </w:t>
+      </w:r>
+      <w:r>
+        <w:rPr>
+          <w:rFonts w:ascii="Arial" w:hAnsi="Arial" w:cs="Arial"/>
+          <w:lang w:val="pt-BR"/>
+        </w:rPr>
+        <w:t xml:space="preserve">deverá exibir uma mensagem de erro, referente </w:t>
       </w:r>
       <w:proofErr w:type="gramStart"/>
       <w:r>
@@ -3109,7 +3777,7 @@
           <w:rFonts w:ascii="Arial" w:hAnsi="Arial" w:cs="Arial"/>
           <w:lang w:val="pt-BR"/>
         </w:rPr>
-        <w:t>as</w:t>
+        <w:t>a</w:t>
       </w:r>
       <w:proofErr w:type="gramEnd"/>
       <w:r>
@@ -3117,28 +3785,15 @@
           <w:rFonts w:ascii="Arial" w:hAnsi="Arial" w:cs="Arial"/>
           <w:lang w:val="pt-BR"/>
         </w:rPr>
-        <w:t xml:space="preserve"> opções que estão na tabela.</w:t>
-      </w:r>
-    </w:p>
-    <w:p>
-      <w:pPr>
-        <w:pStyle w:val="TableText"/>
-        <w:jc w:val="both"/>
-        <w:rPr>
-          <w:rFonts w:ascii="Arial" w:hAnsi="Arial" w:cs="Arial"/>
-          <w:lang w:val="pt-BR"/>
-        </w:rPr>
-      </w:pPr>
-    </w:p>
-    <w:p>
-      <w:pPr>
-        <w:pStyle w:val="TableText"/>
-        <w:jc w:val="both"/>
-        <w:rPr>
-          <w:rFonts w:ascii="Arial" w:hAnsi="Arial" w:cs="Arial"/>
-          <w:lang w:val="pt-BR"/>
-        </w:rPr>
-      </w:pPr>
+        <w:t xml:space="preserve"> opção escolhida, informando que opção é inexistente</w:t>
+      </w:r>
+      <w:r>
+        <w:rPr>
+          <w:rFonts w:ascii="Arial" w:hAnsi="Arial" w:cs="Arial"/>
+          <w:lang w:val="pt-BR"/>
+        </w:rPr>
+        <w:t>.</w:t>
+      </w:r>
     </w:p>
     <w:p>
       <w:pPr>
@@ -3146,7 +3801,7 @@
       </w:pPr>
       <w:proofErr w:type="gramStart"/>
       <w:r>
-        <w:t xml:space="preserve">5.3 - </w:t>
+        <w:t xml:space="preserve">6.3 - </w:t>
       </w:r>
       <w:r>
         <w:t>Classificação</w:t>
@@ -3158,15 +3813,6 @@
       <w:r>
         <w:t>projeto</w:t>
       </w:r>
-    </w:p>
-    <w:p>
-      <w:pPr>
-        <w:rPr>
-          <w:rFonts w:cs="Arial"/>
-          <w:sz w:val="16"/>
-          <w:szCs w:val="16"/>
-        </w:rPr>
-      </w:pPr>
     </w:p>
     <w:tbl>
       <w:tblPr>
@@ -3292,25 +3938,7 @@
               <w:rPr>
                 <w:szCs w:val="20"/>
               </w:rPr>
-              <w:t>16</w:t>
-            </w:r>
-            <w:r>
-              <w:rPr>
-                <w:szCs w:val="20"/>
-              </w:rPr>
-              <w:t xml:space="preserve"> Hora</w:t>
-            </w:r>
-            <w:r>
-              <w:rPr>
-                <w:szCs w:val="20"/>
-              </w:rPr>
-              <w:t>s</w:t>
-            </w:r>
-            <w:r>
-              <w:rPr>
-                <w:szCs w:val="20"/>
-              </w:rPr>
-              <w:t xml:space="preserve"> de um desenvolvedor.</w:t>
+              <w:t>1 Hora de um desenvolvedor.</w:t>
             </w:r>
           </w:p>
         </w:tc>
@@ -3412,15 +4040,7 @@
                 <w:b/>
                 <w:szCs w:val="20"/>
               </w:rPr>
-              <w:t xml:space="preserve"> </w:t>
-            </w:r>
-            <w:r>
-              <w:rPr>
-                <w:b/>
-                <w:szCs w:val="20"/>
-              </w:rPr>
-              <w:lastRenderedPageBreak/>
-              <w:t>(</w:t>
+              <w:t xml:space="preserve"> (</w:t>
             </w:r>
             <w:r>
               <w:rPr>
@@ -3457,7 +4077,6 @@
               <w:rPr>
                 <w:szCs w:val="20"/>
               </w:rPr>
-              <w:lastRenderedPageBreak/>
               <w:t xml:space="preserve">Mais um dia de </w:t>
             </w:r>
             <w:proofErr w:type="gramStart"/>
@@ -3480,577 +4099,6 @@
     </w:tbl>
     <w:p/>
     <w:p/>
-    <w:p>
-      <w:pPr>
-        <w:pStyle w:val="Ttulo3"/>
-      </w:pPr>
-      <w:r>
-        <w:t>6 - Solicitação</w:t>
-      </w:r>
-      <w:proofErr w:type="gramStart"/>
-      <w:r>
-        <w:t xml:space="preserve">  </w:t>
-      </w:r>
-      <w:proofErr w:type="gramEnd"/>
-      <w:r>
-        <w:t>de Mudança</w:t>
-      </w:r>
-    </w:p>
-    <w:tbl>
-      <w:tblPr>
-        <w:tblStyle w:val="Tabelacomgrade"/>
-        <w:tblW w:w="8755" w:type="dxa"/>
-        <w:tblLook w:val="04A0" w:firstRow="1" w:lastRow="0" w:firstColumn="1" w:lastColumn="0" w:noHBand="0" w:noVBand="1"/>
-      </w:tblPr>
-      <w:tblGrid>
-        <w:gridCol w:w="1440"/>
-        <w:gridCol w:w="3630"/>
-        <w:gridCol w:w="2551"/>
-        <w:gridCol w:w="1134"/>
-      </w:tblGrid>
-      <w:tr>
-        <w:trPr>
-          <w:trHeight w:val="340"/>
-        </w:trPr>
-        <w:tc>
-          <w:tcPr>
-            <w:tcW w:w="1440" w:type="dxa"/>
-            <w:shd w:val="clear" w:color="auto" w:fill="DBE5F1" w:themeFill="accent1" w:themeFillTint="33"/>
-            <w:vAlign w:val="center"/>
-          </w:tcPr>
-          <w:p>
-            <w:pPr>
-              <w:jc w:val="center"/>
-            </w:pPr>
-            <w:r>
-              <w:rPr>
-                <w:b/>
-              </w:rPr>
-              <w:t>Solicitação</w:t>
-            </w:r>
-          </w:p>
-        </w:tc>
-        <w:tc>
-          <w:tcPr>
-            <w:tcW w:w="3630" w:type="dxa"/>
-            <w:vAlign w:val="center"/>
-          </w:tcPr>
-          <w:p>
-            <w:pPr>
-              <w:jc w:val="center"/>
-            </w:pPr>
-            <w:r>
-              <w:t>Adriano Vasconcelos</w:t>
-            </w:r>
-          </w:p>
-        </w:tc>
-        <w:tc>
-          <w:tcPr>
-            <w:tcW w:w="2551" w:type="dxa"/>
-            <w:shd w:val="clear" w:color="auto" w:fill="DBE5F1" w:themeFill="accent1" w:themeFillTint="33"/>
-            <w:vAlign w:val="center"/>
-          </w:tcPr>
-          <w:p>
-            <w:pPr>
-              <w:jc w:val="center"/>
-              <w:rPr>
-                <w:b/>
-              </w:rPr>
-            </w:pPr>
-            <w:r>
-              <w:rPr>
-                <w:b/>
-              </w:rPr>
-              <w:t>Prioridade</w:t>
-            </w:r>
-          </w:p>
-          <w:p>
-            <w:pPr>
-              <w:jc w:val="center"/>
-              <w:rPr>
-                <w:sz w:val="16"/>
-                <w:szCs w:val="16"/>
-              </w:rPr>
-            </w:pPr>
-            <w:r>
-              <w:rPr>
-                <w:sz w:val="16"/>
-                <w:szCs w:val="16"/>
-              </w:rPr>
-              <w:t>[0-Maior prioridade</w:t>
-            </w:r>
-            <w:proofErr w:type="gramStart"/>
-            <w:r>
-              <w:rPr>
-                <w:sz w:val="16"/>
-                <w:szCs w:val="16"/>
-              </w:rPr>
-              <w:t>..</w:t>
-            </w:r>
-            <w:proofErr w:type="gramEnd"/>
-            <w:r>
-              <w:rPr>
-                <w:sz w:val="16"/>
-                <w:szCs w:val="16"/>
-              </w:rPr>
-              <w:t>5-Menor]</w:t>
-            </w:r>
-          </w:p>
-        </w:tc>
-        <w:tc>
-          <w:tcPr>
-            <w:tcW w:w="1134" w:type="dxa"/>
-            <w:vAlign w:val="center"/>
-          </w:tcPr>
-          <w:p>
-            <w:pPr>
-              <w:jc w:val="center"/>
-            </w:pPr>
-            <w:proofErr w:type="gramStart"/>
-            <w:r>
-              <w:t>0</w:t>
-            </w:r>
-            <w:proofErr w:type="gramEnd"/>
-          </w:p>
-        </w:tc>
-      </w:tr>
-    </w:tbl>
-    <w:p>
-      <w:pPr>
-        <w:pStyle w:val="Ttulo3"/>
-      </w:pPr>
-      <w:proofErr w:type="gramStart"/>
-      <w:r>
-        <w:t>6</w:t>
-      </w:r>
-      <w:r>
-        <w:t>.1 - Descrição</w:t>
-      </w:r>
-      <w:proofErr w:type="gramEnd"/>
-      <w:r>
-        <w:t xml:space="preserve"> sumária</w:t>
-      </w:r>
-    </w:p>
-    <w:p>
-      <w:pPr>
-        <w:pStyle w:val="TableText"/>
-        <w:jc w:val="both"/>
-        <w:rPr>
-          <w:rFonts w:ascii="Arial" w:hAnsi="Arial" w:cs="Arial"/>
-          <w:lang w:val="pt-BR"/>
-        </w:rPr>
-      </w:pPr>
-      <w:r>
-        <w:rPr>
-          <w:rFonts w:ascii="Arial" w:hAnsi="Arial" w:cs="Arial"/>
-          <w:lang w:val="pt-BR"/>
-        </w:rPr>
-        <w:t>Tela inicial “</w:t>
-      </w:r>
-      <w:proofErr w:type="gramStart"/>
-      <w:r>
-        <w:rPr>
-          <w:rFonts w:ascii="Arial" w:hAnsi="Arial" w:cs="Arial"/>
-          <w:lang w:val="pt-BR"/>
-        </w:rPr>
-        <w:t>menu</w:t>
-      </w:r>
-      <w:proofErr w:type="gramEnd"/>
-      <w:r>
-        <w:rPr>
-          <w:rFonts w:ascii="Arial" w:hAnsi="Arial" w:cs="Arial"/>
-          <w:lang w:val="pt-BR"/>
-        </w:rPr>
-        <w:t>” ao ser inserido “espaço” e logo após clicar no botão “</w:t>
-      </w:r>
-      <w:proofErr w:type="spellStart"/>
-      <w:r>
-        <w:rPr>
-          <w:rFonts w:ascii="Arial" w:hAnsi="Arial" w:cs="Arial"/>
-          <w:lang w:val="pt-BR"/>
-        </w:rPr>
-        <w:t>enter</w:t>
-      </w:r>
-      <w:proofErr w:type="spellEnd"/>
-      <w:r>
-        <w:rPr>
-          <w:rFonts w:ascii="Arial" w:hAnsi="Arial" w:cs="Arial"/>
-          <w:lang w:val="pt-BR"/>
-        </w:rPr>
-        <w:t>”, programa se fecha</w:t>
-      </w:r>
-      <w:r>
-        <w:rPr>
-          <w:rFonts w:ascii="Arial" w:hAnsi="Arial" w:cs="Arial"/>
-          <w:lang w:val="pt-BR"/>
-        </w:rPr>
-        <w:t>.</w:t>
-      </w:r>
-    </w:p>
-    <w:p>
-      <w:pPr>
-        <w:pStyle w:val="TableText"/>
-        <w:rPr>
-          <w:rFonts w:ascii="Arial" w:hAnsi="Arial" w:cs="Arial"/>
-          <w:lang w:val="pt-BR"/>
-        </w:rPr>
-      </w:pPr>
-    </w:p>
-    <w:p>
-      <w:pPr>
-        <w:pStyle w:val="Ttulo3"/>
-      </w:pPr>
-      <w:r>
-        <w:t>6</w:t>
-      </w:r>
-      <w:r>
-        <w:t>.2 - Justificativa</w:t>
-      </w:r>
-    </w:p>
-    <w:p>
-      <w:pPr>
-        <w:pStyle w:val="TableText"/>
-        <w:jc w:val="both"/>
-        <w:rPr>
-          <w:rFonts w:ascii="Arial" w:hAnsi="Arial" w:cs="Arial"/>
-          <w:lang w:val="pt-BR"/>
-        </w:rPr>
-      </w:pPr>
-      <w:r>
-        <w:rPr>
-          <w:rFonts w:ascii="Arial" w:hAnsi="Arial" w:cs="Arial"/>
-          <w:lang w:val="pt-BR"/>
-        </w:rPr>
-        <w:t xml:space="preserve">O programa deverá informar que não existe opção e usuário deverá inserir um valor referente ao </w:t>
-      </w:r>
-      <w:proofErr w:type="gramStart"/>
-      <w:r>
-        <w:rPr>
-          <w:rFonts w:ascii="Arial" w:hAnsi="Arial" w:cs="Arial"/>
-          <w:lang w:val="pt-BR"/>
-        </w:rPr>
-        <w:t>menu</w:t>
-      </w:r>
-      <w:proofErr w:type="gramEnd"/>
-      <w:r>
-        <w:rPr>
-          <w:rFonts w:ascii="Arial" w:hAnsi="Arial" w:cs="Arial"/>
-          <w:lang w:val="pt-BR"/>
-        </w:rPr>
-        <w:t>.</w:t>
-      </w:r>
-    </w:p>
-    <w:p>
-      <w:pPr>
-        <w:pStyle w:val="Ttulo3"/>
-      </w:pPr>
-      <w:proofErr w:type="gramStart"/>
-      <w:r>
-        <w:t xml:space="preserve">6.3 - </w:t>
-      </w:r>
-      <w:r>
-        <w:t>Classificação</w:t>
-      </w:r>
-      <w:proofErr w:type="gramEnd"/>
-      <w:r>
-        <w:t xml:space="preserve"> de impacto no </w:t>
-      </w:r>
-      <w:r>
-        <w:t>projeto</w:t>
-      </w:r>
-    </w:p>
-    <w:p>
-      <w:pPr>
-        <w:rPr>
-          <w:rFonts w:cs="Arial"/>
-          <w:sz w:val="16"/>
-          <w:szCs w:val="16"/>
-        </w:rPr>
-      </w:pPr>
-    </w:p>
-    <w:tbl>
-      <w:tblPr>
-        <w:tblW w:w="0" w:type="auto"/>
-        <w:jc w:val="center"/>
-        <w:tblInd w:w="-955" w:type="dxa"/>
-        <w:tblBorders>
-          <w:top w:val="single" w:sz="4" w:space="0" w:color="auto"/>
-          <w:left w:val="single" w:sz="4" w:space="0" w:color="auto"/>
-          <w:bottom w:val="single" w:sz="4" w:space="0" w:color="auto"/>
-          <w:right w:val="single" w:sz="4" w:space="0" w:color="auto"/>
-          <w:insideH w:val="single" w:sz="4" w:space="0" w:color="auto"/>
-          <w:insideV w:val="single" w:sz="4" w:space="0" w:color="auto"/>
-        </w:tblBorders>
-        <w:tblLayout w:type="fixed"/>
-        <w:tblLook w:val="0000" w:firstRow="0" w:lastRow="0" w:firstColumn="0" w:lastColumn="0" w:noHBand="0" w:noVBand="0"/>
-      </w:tblPr>
-      <w:tblGrid>
-        <w:gridCol w:w="2177"/>
-        <w:gridCol w:w="6474"/>
-      </w:tblGrid>
-      <w:tr>
-        <w:trPr>
-          <w:jc w:val="center"/>
-        </w:trPr>
-        <w:tc>
-          <w:tcPr>
-            <w:tcW w:w="2177" w:type="dxa"/>
-            <w:tcBorders>
-              <w:bottom w:val="nil"/>
-            </w:tcBorders>
-            <w:shd w:val="clear" w:color="auto" w:fill="DBE5F1" w:themeFill="accent1" w:themeFillTint="33"/>
-          </w:tcPr>
-          <w:p>
-            <w:pPr>
-              <w:jc w:val="center"/>
-              <w:rPr>
-                <w:b/>
-                <w:szCs w:val="20"/>
-              </w:rPr>
-            </w:pPr>
-            <w:r>
-              <w:rPr>
-                <w:b/>
-                <w:szCs w:val="20"/>
-              </w:rPr>
-              <w:t>Análise de Impacto</w:t>
-            </w:r>
-          </w:p>
-        </w:tc>
-        <w:tc>
-          <w:tcPr>
-            <w:tcW w:w="6474" w:type="dxa"/>
-            <w:tcBorders>
-              <w:bottom w:val="single" w:sz="4" w:space="0" w:color="auto"/>
-            </w:tcBorders>
-            <w:shd w:val="clear" w:color="auto" w:fill="DBE5F1" w:themeFill="accent1" w:themeFillTint="33"/>
-          </w:tcPr>
-          <w:p>
-            <w:pPr>
-              <w:jc w:val="center"/>
-              <w:rPr>
-                <w:b/>
-                <w:szCs w:val="20"/>
-              </w:rPr>
-            </w:pPr>
-            <w:r>
-              <w:rPr>
-                <w:b/>
-                <w:szCs w:val="20"/>
-              </w:rPr>
-              <w:t>Descrição</w:t>
-            </w:r>
-          </w:p>
-        </w:tc>
-      </w:tr>
-      <w:tr>
-        <w:trPr>
-          <w:cantSplit/>
-          <w:jc w:val="center"/>
-        </w:trPr>
-        <w:tc>
-          <w:tcPr>
-            <w:tcW w:w="2177" w:type="dxa"/>
-            <w:shd w:val="clear" w:color="auto" w:fill="DBE5F1" w:themeFill="accent1" w:themeFillTint="33"/>
-            <w:vAlign w:val="center"/>
-          </w:tcPr>
-          <w:p>
-            <w:pPr>
-              <w:pStyle w:val="Cabealho"/>
-              <w:jc w:val="center"/>
-              <w:rPr>
-                <w:b/>
-                <w:szCs w:val="20"/>
-              </w:rPr>
-            </w:pPr>
-            <w:r>
-              <w:rPr>
-                <w:b/>
-                <w:szCs w:val="20"/>
-              </w:rPr>
-              <w:t>Esforço Estimado (Horas)</w:t>
-            </w:r>
-          </w:p>
-        </w:tc>
-        <w:tc>
-          <w:tcPr>
-            <w:tcW w:w="6474" w:type="dxa"/>
-            <w:tcBorders>
-              <w:bottom w:val="single" w:sz="4" w:space="0" w:color="auto"/>
-            </w:tcBorders>
-            <w:vAlign w:val="center"/>
-          </w:tcPr>
-          <w:p>
-            <w:pPr>
-              <w:pStyle w:val="Cabealho"/>
-              <w:jc w:val="center"/>
-              <w:rPr>
-                <w:szCs w:val="20"/>
-              </w:rPr>
-            </w:pPr>
-            <w:r>
-              <w:rPr>
-                <w:szCs w:val="20"/>
-              </w:rPr>
-              <w:t>1 Hora de um desenvolvedor.</w:t>
-            </w:r>
-          </w:p>
-        </w:tc>
-      </w:tr>
-      <w:tr>
-        <w:trPr>
-          <w:jc w:val="center"/>
-        </w:trPr>
-        <w:tc>
-          <w:tcPr>
-            <w:tcW w:w="2177" w:type="dxa"/>
-            <w:tcBorders>
-              <w:top w:val="single" w:sz="4" w:space="0" w:color="auto"/>
-              <w:left w:val="single" w:sz="4" w:space="0" w:color="auto"/>
-              <w:bottom w:val="single" w:sz="4" w:space="0" w:color="auto"/>
-              <w:right w:val="single" w:sz="4" w:space="0" w:color="auto"/>
-            </w:tcBorders>
-            <w:shd w:val="clear" w:color="auto" w:fill="DBE5F1" w:themeFill="accent1" w:themeFillTint="33"/>
-            <w:vAlign w:val="center"/>
-          </w:tcPr>
-          <w:p>
-            <w:pPr>
-              <w:jc w:val="center"/>
-              <w:rPr>
-                <w:b/>
-                <w:szCs w:val="20"/>
-              </w:rPr>
-            </w:pPr>
-            <w:r>
-              <w:rPr>
-                <w:b/>
-                <w:szCs w:val="20"/>
-              </w:rPr>
-              <w:t>Custo Estimado (R$)</w:t>
-            </w:r>
-          </w:p>
-        </w:tc>
-        <w:tc>
-          <w:tcPr>
-            <w:tcW w:w="6474" w:type="dxa"/>
-            <w:tcBorders>
-              <w:top w:val="single" w:sz="4" w:space="0" w:color="auto"/>
-              <w:left w:val="single" w:sz="4" w:space="0" w:color="auto"/>
-              <w:bottom w:val="single" w:sz="4" w:space="0" w:color="auto"/>
-              <w:right w:val="single" w:sz="4" w:space="0" w:color="auto"/>
-            </w:tcBorders>
-            <w:vAlign w:val="center"/>
-          </w:tcPr>
-          <w:p>
-            <w:pPr>
-              <w:jc w:val="center"/>
-              <w:rPr>
-                <w:szCs w:val="20"/>
-              </w:rPr>
-            </w:pPr>
-            <w:r>
-              <w:rPr>
-                <w:szCs w:val="20"/>
-              </w:rPr>
-              <w:t>----------------------------------------</w:t>
-            </w:r>
-          </w:p>
-        </w:tc>
-      </w:tr>
-      <w:tr>
-        <w:trPr>
-          <w:jc w:val="center"/>
-        </w:trPr>
-        <w:tc>
-          <w:tcPr>
-            <w:tcW w:w="2177" w:type="dxa"/>
-            <w:shd w:val="clear" w:color="auto" w:fill="DBE5F1" w:themeFill="accent1" w:themeFillTint="33"/>
-            <w:vAlign w:val="center"/>
-          </w:tcPr>
-          <w:p>
-            <w:pPr>
-              <w:jc w:val="center"/>
-              <w:rPr>
-                <w:b/>
-                <w:szCs w:val="20"/>
-              </w:rPr>
-            </w:pPr>
-            <w:r>
-              <w:rPr>
-                <w:b/>
-                <w:szCs w:val="20"/>
-              </w:rPr>
-              <w:t xml:space="preserve">Impacto no </w:t>
-            </w:r>
-            <w:r>
-              <w:rPr>
-                <w:b/>
-                <w:szCs w:val="20"/>
-              </w:rPr>
-              <w:t>Prazo</w:t>
-            </w:r>
-            <w:r>
-              <w:rPr>
-                <w:b/>
-                <w:szCs w:val="20"/>
-              </w:rPr>
-              <w:t xml:space="preserve"> (</w:t>
-            </w:r>
-            <w:r>
-              <w:rPr>
-                <w:b/>
-                <w:szCs w:val="20"/>
-              </w:rPr>
-              <w:t>D</w:t>
-            </w:r>
-            <w:r>
-              <w:rPr>
-                <w:b/>
-                <w:szCs w:val="20"/>
-              </w:rPr>
-              <w:t>ias)</w:t>
-            </w:r>
-          </w:p>
-        </w:tc>
-        <w:tc>
-          <w:tcPr>
-            <w:tcW w:w="6474" w:type="dxa"/>
-            <w:tcBorders>
-              <w:bottom w:val="single" w:sz="4" w:space="0" w:color="auto"/>
-            </w:tcBorders>
-            <w:vAlign w:val="center"/>
-          </w:tcPr>
-          <w:p>
-            <w:pPr>
-              <w:jc w:val="center"/>
-              <w:rPr>
-                <w:szCs w:val="20"/>
-              </w:rPr>
-            </w:pPr>
-            <w:r>
-              <w:rPr>
-                <w:szCs w:val="20"/>
-              </w:rPr>
-              <w:t xml:space="preserve">Mais um dia de </w:t>
-            </w:r>
-            <w:proofErr w:type="gramStart"/>
-            <w:r>
-              <w:rPr>
-                <w:szCs w:val="20"/>
-              </w:rPr>
-              <w:t>implementação</w:t>
-            </w:r>
-            <w:proofErr w:type="gramEnd"/>
-            <w:r>
-              <w:rPr>
-                <w:szCs w:val="20"/>
-              </w:rPr>
-              <w:t>.</w:t>
-            </w:r>
-          </w:p>
-        </w:tc>
-      </w:tr>
-    </w:tbl>
     <w:p/>
     <w:p/>
     <w:p/>

</xml_diff>